<commit_message>
Included PDF of report and updated README.md file
Signed-off-by: Braeden Kurz <bkurz99@gmail.com>
</commit_message>
<xml_diff>
--- a/ProgressReports/FinalReport/SDfinalReport_PotholeDetectionSystem-4.docx
+++ b/ProgressReports/FinalReport/SDfinalReport_PotholeDetectionSystem-4.docx
@@ -103,19 +103,8 @@
           <w:sz w:val="24"/>
           <w:szCs w:val="24"/>
         </w:rPr>
-        <w:t xml:space="preserve">Dr. </w:t>
-      </w:r>
-      <w:proofErr w:type="spellStart"/>
-      <w:r>
-        <w:rPr>
-          <w:b/>
-          <w:i/>
-          <w:sz w:val="24"/>
-          <w:szCs w:val="24"/>
-        </w:rPr>
-        <w:t>Regentova</w:t>
-      </w:r>
-      <w:proofErr w:type="spellEnd"/>
+        <w:t>Dr. Regentova</w:t>
+      </w:r>
     </w:p>
     <w:p/>
     <w:p>
@@ -357,9 +346,9 @@
         </w:rPr>
         <w:lastRenderedPageBreak/>
         <w:drawing>
-          <wp:inline distT="0" distB="0" distL="0" distR="0" wp14:anchorId="2F4F152D" wp14:editId="60EFAF7C">
-            <wp:extent cx="5943600" cy="4088765"/>
-            <wp:effectExtent l="0" t="0" r="0" b="6985"/>
+          <wp:inline distT="0" distB="0" distL="0" distR="0" wp14:anchorId="2F4F152D" wp14:editId="7D9DF542">
+            <wp:extent cx="3715842" cy="2556230"/>
+            <wp:effectExtent l="0" t="0" r="0" b="0"/>
             <wp:docPr id="1422702019" name="Picture 2" descr="A diagram of a computer program&#10;&#10;Description automatically generated"/>
             <wp:cNvGraphicFramePr>
               <a:graphicFrameLocks xmlns:a="http://schemas.openxmlformats.org/drawingml/2006/main" noChangeAspect="1"/>
@@ -374,7 +363,7 @@
                     </pic:cNvPicPr>
                   </pic:nvPicPr>
                   <pic:blipFill>
-                    <a:blip r:embed="rId7">
+                    <a:blip r:embed="rId7" cstate="print">
                       <a:extLst>
                         <a:ext uri="{28A0092B-C50C-407E-A947-70E740481C1C}">
                           <a14:useLocalDpi xmlns:a14="http://schemas.microsoft.com/office/drawing/2010/main" val="0"/>
@@ -389,7 +378,7 @@
                   <pic:spPr bwMode="auto">
                     <a:xfrm>
                       <a:off x="0" y="0"/>
-                      <a:ext cx="5943600" cy="4088765"/>
+                      <a:ext cx="3755453" cy="2583480"/>
                     </a:xfrm>
                     <a:prstGeom prst="rect">
                       <a:avLst/>
@@ -409,11 +398,14 @@
     <w:p>
       <w:pPr>
         <w:spacing w:before="240" w:after="240"/>
-      </w:pPr>
-      <w:r>
         <w:rPr>
           <w:iCs/>
         </w:rPr>
+      </w:pPr>
+      <w:r>
+        <w:rPr>
+          <w:iCs/>
+        </w:rPr>
         <w:t xml:space="preserve">The diagram above is the updated sequence diagram of the system, which displays the order of events that occur when the system is operational. When power is supplied to the device the RPi module starts its boot process while simultaneously turning on the GPS device. While supplied with power, the GPS module searches for a satellite to fix onto to start reading relevant GPS information (we will know it is being tracked when the GPS module LED starts blinking). Next, the pothole detection program </w:t>
       </w:r>
       <w:r>
@@ -458,6 +450,14 @@
         </w:rPr>
         <w:t>shutting down the RPi, camera, and GPS modules.</w:t>
       </w:r>
+    </w:p>
+    <w:p>
+      <w:pPr>
+        <w:spacing w:before="240" w:after="240"/>
+        <w:rPr>
+          <w:iCs/>
+        </w:rPr>
+      </w:pPr>
     </w:p>
     <w:p>
       <w:pPr>
@@ -471,9 +471,9 @@
         </w:rPr>
         <w:lastRenderedPageBreak/>
         <w:drawing>
-          <wp:inline distT="0" distB="0" distL="0" distR="0" wp14:anchorId="5CCAAA7D" wp14:editId="111DDC94">
-            <wp:extent cx="3042646" cy="3327082"/>
-            <wp:effectExtent l="0" t="0" r="5715" b="6985"/>
+          <wp:inline distT="0" distB="0" distL="0" distR="0" wp14:anchorId="5CCAAA7D" wp14:editId="754BF25E">
+            <wp:extent cx="2322260" cy="2539353"/>
+            <wp:effectExtent l="0" t="0" r="1905" b="0"/>
             <wp:docPr id="681548948" name="Picture 5" descr="A diagram of a power supply system&#10;&#10;Description automatically generated"/>
             <wp:cNvGraphicFramePr>
               <a:graphicFrameLocks xmlns:a="http://schemas.openxmlformats.org/drawingml/2006/main" noChangeAspect="1"/>
@@ -503,7 +503,7 @@
                   <pic:spPr bwMode="auto">
                     <a:xfrm>
                       <a:off x="0" y="0"/>
-                      <a:ext cx="3045879" cy="3330618"/>
+                      <a:ext cx="2336694" cy="2555136"/>
                     </a:xfrm>
                     <a:prstGeom prst="rect">
                       <a:avLst/>
@@ -632,25 +632,7 @@
           <w:sz w:val="24"/>
           <w:szCs w:val="24"/>
         </w:rPr>
-        <w:t xml:space="preserve">pared to YOLO, and can achieve accuracy rates as high as 75.9 % </w:t>
-      </w:r>
-      <w:proofErr w:type="spellStart"/>
-      <w:r>
-        <w:rPr>
-          <w:rFonts w:ascii="Times New Roman" w:hAnsi="Times New Roman" w:cs="Times New Roman"/>
-          <w:sz w:val="24"/>
-          <w:szCs w:val="24"/>
-        </w:rPr>
-        <w:t>mAP</w:t>
-      </w:r>
-      <w:proofErr w:type="spellEnd"/>
-      <w:r>
-        <w:rPr>
-          <w:rFonts w:ascii="Times New Roman" w:hAnsi="Times New Roman" w:cs="Times New Roman"/>
-          <w:sz w:val="24"/>
-          <w:szCs w:val="24"/>
-        </w:rPr>
-        <w:t xml:space="preserve"> [1].</w:t>
+        <w:t>pared to YOLO, and can achieve accuracy rates as high as 75.9 % mAP [1].</w:t>
       </w:r>
       <w:r>
         <w:rPr>
@@ -906,16 +888,8 @@
               <w:rPr>
                 <w:lang w:val="en-US"/>
               </w:rPr>
-              <w:t xml:space="preserve">Final Design </w:t>
-            </w:r>
-            <w:proofErr w:type="spellStart"/>
-            <w:r>
-              <w:rPr>
-                <w:lang w:val="en-US"/>
-              </w:rPr>
-              <w:t>Implementaions</w:t>
-            </w:r>
-            <w:proofErr w:type="spellEnd"/>
+              <w:t>Final Design Implementaions</w:t>
+            </w:r>
           </w:p>
         </w:tc>
       </w:tr>
@@ -944,7 +918,6 @@
               <w:spacing w:line="240" w:lineRule="auto"/>
             </w:pPr>
             <w:r>
-              <w:lastRenderedPageBreak/>
               <w:t xml:space="preserve">Detect potholes using </w:t>
             </w:r>
             <w:r>
@@ -976,15 +949,7 @@
               <w:spacing w:line="240" w:lineRule="auto"/>
             </w:pPr>
             <w:r>
-              <w:t xml:space="preserve">Yes. A dataset containing nearly 700 pictures of </w:t>
-            </w:r>
-            <w:proofErr w:type="gramStart"/>
-            <w:r>
-              <w:t>well maintained</w:t>
-            </w:r>
-            <w:proofErr w:type="gramEnd"/>
-            <w:r>
-              <w:t xml:space="preserve"> roads and roads with potholes was used to train </w:t>
+              <w:t xml:space="preserve">Yes. A dataset containing nearly 700 pictures of well maintained roads and roads with potholes was used to train </w:t>
             </w:r>
           </w:p>
         </w:tc>
@@ -1014,6 +979,7 @@
               <w:spacing w:line="240" w:lineRule="auto"/>
             </w:pPr>
             <w:r>
+              <w:lastRenderedPageBreak/>
               <w:t>Alert driver when a pothole is detected.</w:t>
             </w:r>
           </w:p>
@@ -1219,15 +1185,7 @@
               <w:spacing w:line="240" w:lineRule="auto"/>
             </w:pPr>
             <w:r>
-              <w:t xml:space="preserve">As mentioned above, the GSM module was scrapped due to time, complexity, and high cost, so this function was not implemented. Since the </w:t>
-            </w:r>
-            <w:proofErr w:type="gramStart"/>
-            <w:r>
-              <w:t>main focus</w:t>
-            </w:r>
-            <w:proofErr w:type="gramEnd"/>
-            <w:r>
-              <w:t xml:space="preserve"> of the PDS was speed, this functionality would increase latency, thus slowing the frame rate of the system.</w:t>
+              <w:t>As mentioned above, the GSM module was scrapped due to time, complexity, and high cost, so this function was not implemented. Since the main focus of the PDS was speed, this functionality would increase latency, thus slowing the frame rate of the system.</w:t>
             </w:r>
           </w:p>
         </w:tc>
@@ -1437,6 +1395,7 @@
           <w:b/>
           <w:bCs/>
         </w:rPr>
+        <w:lastRenderedPageBreak/>
         <w:t>Purpose:</w:t>
       </w:r>
       <w:r>
@@ -1904,7 +1863,6 @@
                 <w:b/>
                 <w:bCs/>
               </w:rPr>
-              <w:lastRenderedPageBreak/>
               <w:t xml:space="preserve">Frame Rates: </w:t>
             </w:r>
             <w:r>
@@ -1933,6 +1891,7 @@
                 <w:b/>
                 <w:bCs/>
               </w:rPr>
+              <w:lastRenderedPageBreak/>
               <w:t xml:space="preserve">Fixed Focus: </w:t>
             </w:r>
             <w:r>
@@ -2043,13 +2002,8 @@
             </w:pPr>
             <w:r>
               <w:lastRenderedPageBreak/>
-              <w:t xml:space="preserve">Necessary to operate the camera </w:t>
-            </w:r>
-            <w:proofErr w:type="gramStart"/>
-            <w:r>
-              <w:t>module</w:t>
-            </w:r>
-            <w:proofErr w:type="gramEnd"/>
+              <w:t>Necessary to operate the camera module</w:t>
+            </w:r>
           </w:p>
           <w:p>
             <w:pPr>
@@ -2153,13 +2107,8 @@
               <w:spacing w:line="240" w:lineRule="auto"/>
             </w:pPr>
             <w:r>
-              <w:t xml:space="preserve">Images need not be </w:t>
-            </w:r>
-            <w:proofErr w:type="gramStart"/>
-            <w:r>
-              <w:t>large</w:t>
-            </w:r>
-            <w:proofErr w:type="gramEnd"/>
+              <w:t>Images need not be large</w:t>
+            </w:r>
           </w:p>
           <w:p>
             <w:pPr>
@@ -2361,13 +2310,8 @@
               <w:t xml:space="preserve">Video &amp; Sound: </w:t>
             </w:r>
             <w:r>
-              <w:t xml:space="preserve">1 × full size HDMI, MIPI DSI display port, MIPI CSI camera port, 4 pole stereo output and composite video </w:t>
-            </w:r>
-            <w:proofErr w:type="gramStart"/>
-            <w:r>
-              <w:t>port</w:t>
-            </w:r>
-            <w:proofErr w:type="gramEnd"/>
+              <w:t>1 × full size HDMI, MIPI DSI display port, MIPI CSI camera port, 4 pole stereo output and composite video port</w:t>
+            </w:r>
           </w:p>
           <w:p>
             <w:pPr>
@@ -2394,11 +2338,7 @@
               <w:t xml:space="preserve">Multimedia: </w:t>
             </w:r>
             <w:r>
-              <w:t xml:space="preserve">H.264, MPEG-4 decode (1080p30); H.264 encode (1080p30); </w:t>
-            </w:r>
-            <w:r>
-              <w:lastRenderedPageBreak/>
-              <w:t>OpenGL ES 1.1, 2.0 graphics</w:t>
+              <w:t>H.264, MPEG-4 decode (1080p30); H.264 encode (1080p30); OpenGL ES 1.1, 2.0 graphics</w:t>
             </w:r>
           </w:p>
           <w:p>
@@ -2426,7 +2366,11 @@
               <w:t xml:space="preserve">SD Card Support: </w:t>
             </w:r>
             <w:r>
-              <w:t>Micro SD format for loading operating system and data storage</w:t>
+              <w:t xml:space="preserve">Micro SD format </w:t>
+            </w:r>
+            <w:r>
+              <w:lastRenderedPageBreak/>
+              <w:t>for loading operating system and data storage</w:t>
             </w:r>
           </w:p>
           <w:p>
@@ -2454,15 +2398,7 @@
               <w:t xml:space="preserve">Input Power: </w:t>
             </w:r>
             <w:r>
-              <w:t xml:space="preserve">5V/2.5A DC via </w:t>
-            </w:r>
-            <w:proofErr w:type="gramStart"/>
-            <w:r>
-              <w:t>micro USB</w:t>
-            </w:r>
-            <w:proofErr w:type="gramEnd"/>
-            <w:r>
-              <w:t xml:space="preserve"> connector, 5V DC via GPIO header, Power over Ethernet (PoE)–enabled (requires separate PoE HAT)</w:t>
+              <w:t>5V/2.5A DC via micro USB connector, 5V DC via GPIO header, Power over Ethernet (PoE)–enabled (requires separate PoE HAT)</w:t>
             </w:r>
           </w:p>
           <w:p>
@@ -2700,13 +2636,8 @@
               <w:t xml:space="preserve">Video &amp; Sound: </w:t>
             </w:r>
             <w:r>
-              <w:t xml:space="preserve">Necessary for interfacing with the Raspberry Pi 3 Model B+ to install the OS and camera </w:t>
-            </w:r>
-            <w:proofErr w:type="gramStart"/>
-            <w:r>
-              <w:t>module</w:t>
-            </w:r>
-            <w:proofErr w:type="gramEnd"/>
+              <w:t>Necessary for interfacing with the Raspberry Pi 3 Model B+ to install the OS and camera module</w:t>
+            </w:r>
           </w:p>
           <w:p>
             <w:pPr>
@@ -2789,13 +2720,8 @@
               <w:t xml:space="preserve">Input Power: </w:t>
             </w:r>
             <w:r>
-              <w:t xml:space="preserve">The Raspberry Pi needs this amount of power to </w:t>
-            </w:r>
-            <w:proofErr w:type="gramStart"/>
-            <w:r>
-              <w:t>function</w:t>
-            </w:r>
-            <w:proofErr w:type="gramEnd"/>
+              <w:t>The Raspberry Pi needs this amount of power to function</w:t>
+            </w:r>
           </w:p>
           <w:p>
             <w:pPr>
@@ -3091,23 +3017,7 @@
                 <w:b/>
                 <w:bCs/>
               </w:rPr>
-              <w:t>Time-to-</w:t>
-            </w:r>
-            <w:proofErr w:type="gramStart"/>
-            <w:r>
-              <w:rPr>
-                <w:b/>
-                <w:bCs/>
-              </w:rPr>
-              <w:t>First-Fix</w:t>
-            </w:r>
-            <w:proofErr w:type="gramEnd"/>
-            <w:r>
-              <w:rPr>
-                <w:b/>
-                <w:bCs/>
-              </w:rPr>
-              <w:t xml:space="preserve">: </w:t>
+              <w:t xml:space="preserve">Time-to-First-Fix: </w:t>
             </w:r>
             <w:r>
               <w:t>Cold-Start: 27s</w:t>
@@ -3334,15 +3244,7 @@
               <w:t xml:space="preserve">Interfaces: </w:t>
             </w:r>
             <w:r>
-              <w:t xml:space="preserve">This </w:t>
-            </w:r>
-            <w:proofErr w:type="gramStart"/>
-            <w:r>
-              <w:t>a the</w:t>
-            </w:r>
-            <w:proofErr w:type="gramEnd"/>
-            <w:r>
-              <w:t xml:space="preserve"> protocol we use to communicate with the RPi module</w:t>
+              <w:t>This a the protocol we use to communicate with the RPi module</w:t>
             </w:r>
           </w:p>
           <w:p>
@@ -3367,34 +3269,10 @@
                 <w:b/>
                 <w:bCs/>
               </w:rPr>
-              <w:t>Time-to-</w:t>
-            </w:r>
-            <w:proofErr w:type="gramStart"/>
-            <w:r>
-              <w:rPr>
-                <w:b/>
-                <w:bCs/>
-              </w:rPr>
-              <w:t>First-Fix</w:t>
-            </w:r>
-            <w:proofErr w:type="gramEnd"/>
-            <w:r>
-              <w:rPr>
-                <w:b/>
-                <w:bCs/>
-              </w:rPr>
-              <w:t>:</w:t>
-            </w:r>
-            <w:r>
-              <w:t xml:space="preserve"> These are the min/max average times it takes for a satellite to fix onto the GPS module. It is desirable to reduce this time as much as possible, which can be done by taking the device outside in </w:t>
-            </w:r>
-            <w:proofErr w:type="gramStart"/>
-            <w:r>
-              <w:t>open-air</w:t>
-            </w:r>
-            <w:proofErr w:type="gramEnd"/>
-            <w:r>
-              <w:t xml:space="preserve"> rather than indoors.</w:t>
+              <w:t>Time-to-First-Fix:</w:t>
+            </w:r>
+            <w:r>
+              <w:t xml:space="preserve"> These are the min/max average times it takes for a satellite to fix onto the GPS module. It is desirable to reduce this time as much as possible, which can be done by taking the device outside in open-air rather than indoors.</w:t>
             </w:r>
           </w:p>
           <w:p>
@@ -3422,17 +3300,8 @@
               <w:t xml:space="preserve">Default Baud Rate: </w:t>
             </w:r>
             <w:r>
-              <w:t xml:space="preserve">This is the baud rate we want to set the RPi serial port to so we can receive data at the </w:t>
-            </w:r>
-            <w:r>
-              <w:lastRenderedPageBreak/>
-              <w:t xml:space="preserve">right </w:t>
-            </w:r>
-            <w:proofErr w:type="gramStart"/>
-            <w:r>
-              <w:t>time</w:t>
-            </w:r>
-            <w:proofErr w:type="gramEnd"/>
+              <w:t>This is the baud rate we want to set the RPi serial port to so we can receive data at the right time</w:t>
+            </w:r>
           </w:p>
           <w:p>
             <w:pPr>
@@ -3558,27 +3427,7 @@
                 <w:szCs w:val="21"/>
                 <w:shd w:val="clear" w:color="auto" w:fill="FFFFFF"/>
               </w:rPr>
-              <w:t xml:space="preserve">120 ACV (indoor </w:t>
-            </w:r>
-            <w:proofErr w:type="gramStart"/>
-            <w:r>
-              <w:rPr>
-                <w:color w:val="333333"/>
-                <w:sz w:val="21"/>
-                <w:szCs w:val="21"/>
-                <w:shd w:val="clear" w:color="auto" w:fill="FFFFFF"/>
-              </w:rPr>
-              <w:t>use)  or</w:t>
-            </w:r>
-            <w:proofErr w:type="gramEnd"/>
-            <w:r>
-              <w:rPr>
-                <w:color w:val="333333"/>
-                <w:sz w:val="21"/>
-                <w:szCs w:val="21"/>
-                <w:shd w:val="clear" w:color="auto" w:fill="FFFFFF"/>
-              </w:rPr>
-              <w:t xml:space="preserve"> 24 DCV (car adapter)</w:t>
+              <w:t>120 ACV (indoor use)  or 24 DCV (car adapter)</w:t>
             </w:r>
           </w:p>
           <w:p>
@@ -3686,15 +3535,7 @@
               <w:t xml:space="preserve"> </w:t>
             </w:r>
             <w:r>
-              <w:t xml:space="preserve">The PDS requires a </w:t>
-            </w:r>
-            <w:proofErr w:type="gramStart"/>
-            <w:r>
-              <w:t>micro USB</w:t>
-            </w:r>
-            <w:proofErr w:type="gramEnd"/>
-            <w:r>
-              <w:t xml:space="preserve"> </w:t>
+              <w:t xml:space="preserve">The PDS requires a micro USB </w:t>
             </w:r>
             <w:r>
               <w:t>cable to connect to the Rpi3B+ module and the power supply must provide a 5.0V/2.5A DC supply for it to work properly</w:t>
@@ -3988,11 +3829,11 @@
               <w:t xml:space="preserve">Constraints: </w:t>
             </w:r>
             <w:r>
-              <w:t xml:space="preserve">There should be enough light to </w:t>
+              <w:t xml:space="preserve">There should be enough light to detect the pothole and the vehicle should be moving below 45mph for </w:t>
             </w:r>
             <w:r>
               <w:lastRenderedPageBreak/>
-              <w:t>detect the pothole and the vehicle should be moving below 45mph for the system to get a good quality video of the road.</w:t>
+              <w:t>the system to get a good quality video of the road.</w:t>
             </w:r>
           </w:p>
         </w:tc>
@@ -4027,15 +3868,7 @@
               <w:t xml:space="preserve">Input: </w:t>
             </w:r>
             <w:r>
-              <w:t xml:space="preserve">The RPi requires 5.0V/2.5A with a </w:t>
-            </w:r>
-            <w:proofErr w:type="gramStart"/>
-            <w:r>
-              <w:t>micro USB</w:t>
-            </w:r>
-            <w:proofErr w:type="gramEnd"/>
-            <w:r>
-              <w:t xml:space="preserve">, which is necessary to operate the RPi module. The user must login to operate this device. The camera module needs to provide a constant stream to the RPi module to detect potholes. The GPS module </w:t>
+              <w:t xml:space="preserve">The RPi requires 5.0V/2.5A with a micro USB, which is necessary to operate the RPi module. The user must login to operate this device. The camera module needs to provide a constant stream to the RPi module to detect potholes. The GPS module </w:t>
             </w:r>
             <w:r>
               <w:t>begins reading data once it is tracked by a satellite (when the module is blinking a blue LED)</w:t>
@@ -4075,13 +3908,8 @@
               <w:t>The system needs to alert drivers of upcoming potholes and their locations</w:t>
             </w:r>
             <w:r>
-              <w:t xml:space="preserve"> by activating the buzzer and logging their longitude and latitude coordinates to the </w:t>
-            </w:r>
-            <w:proofErr w:type="gramStart"/>
-            <w:r>
-              <w:t>device</w:t>
-            </w:r>
-            <w:proofErr w:type="gramEnd"/>
+              <w:t xml:space="preserve"> by activating the buzzer and logging their longitude and latitude coordinates to the device</w:t>
+            </w:r>
           </w:p>
           <w:p>
             <w:pPr>
@@ -4148,13 +3976,8 @@
               <w:t xml:space="preserve"> is used for the GPS module since the RPi and GPS module operate at difference </w:t>
             </w:r>
             <w:r>
-              <w:t xml:space="preserve">clock rates, providing ease of data </w:t>
-            </w:r>
-            <w:proofErr w:type="gramStart"/>
-            <w:r>
-              <w:t>transmission</w:t>
-            </w:r>
-            <w:proofErr w:type="gramEnd"/>
+              <w:t>clock rates, providing ease of data transmission</w:t>
+            </w:r>
           </w:p>
           <w:p>
             <w:pPr>
@@ -4181,17 +4004,8 @@
               <w:t>Pothole Detection Range:</w:t>
             </w:r>
             <w:r>
-              <w:t xml:space="preserve"> Early </w:t>
-            </w:r>
-            <w:r>
-              <w:lastRenderedPageBreak/>
-              <w:t xml:space="preserve">detection of potholes helps warn users with enough time to </w:t>
-            </w:r>
-            <w:proofErr w:type="gramStart"/>
-            <w:r>
-              <w:t>react</w:t>
-            </w:r>
-            <w:proofErr w:type="gramEnd"/>
+              <w:t xml:space="preserve"> Early detection of potholes helps warn users with enough time to react</w:t>
+            </w:r>
           </w:p>
           <w:p>
             <w:pPr>
@@ -4221,13 +4035,12 @@
               <w:t xml:space="preserve"> </w:t>
             </w:r>
             <w:r>
-              <w:t xml:space="preserve">We want the PDS to be lightweight and easy to transport from place to place, whether it is used in cars, biking, walking, </w:t>
-            </w:r>
-            <w:proofErr w:type="spellStart"/>
-            <w:r>
-              <w:t>etc</w:t>
-            </w:r>
-            <w:proofErr w:type="spellEnd"/>
+              <w:t xml:space="preserve">We want the PDS to be </w:t>
+            </w:r>
+            <w:r>
+              <w:lastRenderedPageBreak/>
+              <w:t>lightweight and easy to transport from place to place, whether it is used in cars, biking, walking, etc</w:t>
+            </w:r>
           </w:p>
           <w:p>
             <w:pPr>
@@ -4408,20 +4221,7 @@
               <w:spacing w:line="240" w:lineRule="auto"/>
             </w:pPr>
             <w:r>
-              <w:t xml:space="preserve">This Python library is used for parsing individual NMEA sentences into </w:t>
-            </w:r>
-            <w:proofErr w:type="gramStart"/>
-            <w:r>
-              <w:t xml:space="preserve">a </w:t>
-            </w:r>
-            <w:proofErr w:type="spellStart"/>
-            <w:r>
-              <w:t>NMEASentence</w:t>
-            </w:r>
-            <w:proofErr w:type="spellEnd"/>
-            <w:proofErr w:type="gramEnd"/>
-            <w:r>
-              <w:t xml:space="preserve"> object. This library is used in this project for parsing longitude and latitude data into a readable format that can be logged into a text file named ‘pohtole-log.txt’ on the device locally.</w:t>
+              <w:t>This Python library is used for parsing individual NMEA sentences into a NMEASentence object. This library is used in this project for parsing longitude and latitude data into a readable format that can be logged into a text file named ‘pohtole-log.txt’ on the device locally.</w:t>
             </w:r>
           </w:p>
         </w:tc>
@@ -4566,15 +4366,7 @@
               <w:spacing w:line="240" w:lineRule="auto"/>
             </w:pPr>
             <w:r>
-              <w:t xml:space="preserve">A service daemon that monitors one or more </w:t>
-            </w:r>
-            <w:proofErr w:type="spellStart"/>
-            <w:r>
-              <w:t>GPSes</w:t>
-            </w:r>
-            <w:proofErr w:type="spellEnd"/>
-            <w:r>
-              <w:t xml:space="preserve"> or an Automatic Identification System (AIS) receiver. We use this software to test the transmission of data between the GPS module and the RPi module and review its navigational and positional data.</w:t>
+              <w:t>A service daemon that monitors one or more GPSes or an Automatic Identification System (AIS) receiver. We use this software to test the transmission of data between the GPS module and the RPi module and review its navigational and positional data.</w:t>
             </w:r>
           </w:p>
         </w:tc>
@@ -4651,19 +4443,11 @@
               <w:t xml:space="preserve">An open-source software library for high-performance numerical computation across GPUs, CPUs, and TPUs. </w:t>
             </w:r>
             <w:r>
-              <w:t xml:space="preserve">Real-time object detection is computationally demanding and TensorFlow allows training and </w:t>
+              <w:t xml:space="preserve">Real-time object detection is computationally demanding and TensorFlow allows training and inferencing processes to perform quickly. Version 2.8.0 is used in particular since the </w:t>
             </w:r>
             <w:r>
               <w:lastRenderedPageBreak/>
-              <w:t xml:space="preserve">inferencing processes to perform quickly. Version 2.8.0 is used </w:t>
-            </w:r>
-            <w:proofErr w:type="gramStart"/>
-            <w:r>
-              <w:t>in particular since</w:t>
-            </w:r>
-            <w:proofErr w:type="gramEnd"/>
-            <w:r>
-              <w:t xml:space="preserve"> the more recent versions have errors with other libraries.</w:t>
+              <w:t>more recent versions have errors with other libraries.</w:t>
             </w:r>
           </w:p>
         </w:tc>
@@ -4707,13 +4491,8 @@
               <w:widowControl w:val="0"/>
               <w:spacing w:line="240" w:lineRule="auto"/>
             </w:pPr>
-            <w:proofErr w:type="spellStart"/>
-            <w:r>
-              <w:t>Picmaera</w:t>
-            </w:r>
-            <w:proofErr w:type="spellEnd"/>
-            <w:r>
-              <w:t xml:space="preserve"> Python Package</w:t>
+            <w:r>
+              <w:t>Picmaera Python Package</w:t>
             </w:r>
           </w:p>
         </w:tc>
@@ -4734,15 +4513,7 @@
               <w:spacing w:line="240" w:lineRule="auto"/>
             </w:pPr>
             <w:r>
-              <w:t xml:space="preserve">A software library that supports enumerating all camera devices available in the system. This library is necessary for operating the </w:t>
-            </w:r>
-            <w:proofErr w:type="spellStart"/>
-            <w:r>
-              <w:t>Picamera</w:t>
-            </w:r>
-            <w:proofErr w:type="spellEnd"/>
-            <w:r>
-              <w:t xml:space="preserve"> module</w:t>
+              <w:t>A software library that supports enumerating all camera devices available in the system. This library is necessary for operating the Picamera module</w:t>
             </w:r>
           </w:p>
         </w:tc>
@@ -4816,15 +4587,7 @@
               <w:spacing w:line="240" w:lineRule="auto"/>
             </w:pPr>
             <w:r>
-              <w:t xml:space="preserve">A machine learning model based on </w:t>
-            </w:r>
-            <w:proofErr w:type="spellStart"/>
-            <w:r>
-              <w:t>Mobilenet</w:t>
-            </w:r>
-            <w:proofErr w:type="spellEnd"/>
-            <w:r>
-              <w:t xml:space="preserve"> V1 model that provides greater accuracy and speed on embedded platforms with limited resources. The model provides the necessary components for pothole detection</w:t>
+              <w:t>A machine learning model based on Mobilenet V1 model that provides greater accuracy and speed on embedded platforms with limited resources. The model provides the necessary components for pothole detection</w:t>
             </w:r>
             <w:r>
               <w:t>.</w:t>
@@ -4887,23 +4650,7 @@
                 <w:b/>
                 <w:bCs/>
               </w:rPr>
-              <w:t xml:space="preserve">Supporting </w:t>
-            </w:r>
-            <w:proofErr w:type="spellStart"/>
-            <w:r>
-              <w:rPr>
-                <w:b/>
-                <w:bCs/>
-              </w:rPr>
-              <w:t>Documention</w:t>
-            </w:r>
-            <w:proofErr w:type="spellEnd"/>
-            <w:r>
-              <w:rPr>
-                <w:b/>
-                <w:bCs/>
-              </w:rPr>
-              <w:t>:</w:t>
+              <w:t>Supporting Documention:</w:t>
             </w:r>
           </w:p>
           <w:p>
@@ -4939,13 +4686,8 @@
               <w:widowControl w:val="0"/>
               <w:spacing w:line="240" w:lineRule="auto"/>
             </w:pPr>
-            <w:proofErr w:type="spellStart"/>
-            <w:r>
-              <w:t>Pyserial</w:t>
-            </w:r>
-            <w:proofErr w:type="spellEnd"/>
-            <w:r>
-              <w:t xml:space="preserve"> Python Package</w:t>
+            <w:r>
+              <w:t>Pyserial Python Package</w:t>
             </w:r>
           </w:p>
         </w:tc>
@@ -5009,21 +4751,8 @@
               <w:widowControl w:val="0"/>
               <w:spacing w:line="240" w:lineRule="auto"/>
             </w:pPr>
-            <w:proofErr w:type="spellStart"/>
-            <w:r>
-              <w:t>Edje</w:t>
-            </w:r>
-            <w:proofErr w:type="spellEnd"/>
-            <w:r>
-              <w:t xml:space="preserve"> Electronics </w:t>
-            </w:r>
-            <w:proofErr w:type="spellStart"/>
-            <w:r>
-              <w:t>Tensorflow</w:t>
-            </w:r>
-            <w:proofErr w:type="spellEnd"/>
-            <w:r>
-              <w:t xml:space="preserve"> Object Detection Repository</w:t>
+            <w:r>
+              <w:t>Edje Electronics Tensorflow Object Detection Repository</w:t>
             </w:r>
           </w:p>
         </w:tc>
@@ -5044,15 +4773,7 @@
               <w:spacing w:line="240" w:lineRule="auto"/>
             </w:pPr>
             <w:r>
-              <w:t xml:space="preserve">A </w:t>
-            </w:r>
-            <w:proofErr w:type="spellStart"/>
-            <w:r>
-              <w:t>Github</w:t>
-            </w:r>
-            <w:proofErr w:type="spellEnd"/>
-            <w:r>
-              <w:t xml:space="preserve"> repository </w:t>
+              <w:t xml:space="preserve">A Github repository </w:t>
             </w:r>
             <w:r>
               <w:t>that provides the necessary libraries and step-by-step process to train and deploy a lightweight deep-learning model.</w:t>
@@ -5188,7 +4909,10 @@
               <w:spacing w:line="240" w:lineRule="auto"/>
             </w:pPr>
             <w:r>
-              <w:t>This repository was used to calculate the confusion matrix of the system with 69 test images. The repository also includes useful information, including accuracy, precision, recall, F1- Score, and so on.</w:t>
+              <w:t>This repository was used to calculate the confusion matrix of the system with 69 test images. The repository also includes useful information, including accuracy, precision, recall, F1- Score, and so on</w:t>
+            </w:r>
+            <w:r>
+              <w:t>.</w:t>
             </w:r>
           </w:p>
         </w:tc>
@@ -5207,29 +4931,9 @@
             <w:pPr>
               <w:widowControl w:val="0"/>
               <w:spacing w:line="240" w:lineRule="auto"/>
-              <w:rPr>
-                <w:lang w:val="fr-FR"/>
-              </w:rPr>
-            </w:pPr>
-            <w:r>
-              <w:rPr>
-                <w:lang w:val="fr-FR"/>
-              </w:rPr>
-              <w:t xml:space="preserve">Confusion Matrix </w:t>
-            </w:r>
-            <w:proofErr w:type="spellStart"/>
-            <w:r>
-              <w:rPr>
-                <w:lang w:val="fr-FR"/>
-              </w:rPr>
-              <w:t>Generator</w:t>
-            </w:r>
-            <w:proofErr w:type="spellEnd"/>
-            <w:r>
-              <w:rPr>
-                <w:lang w:val="fr-FR"/>
-              </w:rPr>
-              <w:t xml:space="preserve"> - https://github.com/DamianoP/confusionMatrixGenerator</w:t>
+            </w:pPr>
+            <w:r>
+              <w:t>https://github.com/DamianoP/confusionMatrixGenerator</w:t>
             </w:r>
           </w:p>
         </w:tc>
@@ -5273,27 +4977,11 @@
               <w:spacing w:line="240" w:lineRule="auto"/>
             </w:pPr>
             <w:r>
-              <w:t xml:space="preserve">Creating the dataset for </w:t>
+              <w:t xml:space="preserve">Creating the dataset for detecting potholes. The dataset is divided into two categories: normal or well maintained roads </w:t>
             </w:r>
             <w:r>
               <w:lastRenderedPageBreak/>
-              <w:t xml:space="preserve">detecting potholes. The dataset is divided into two categories: normal or </w:t>
-            </w:r>
-            <w:proofErr w:type="gramStart"/>
-            <w:r>
-              <w:t>well maintained</w:t>
-            </w:r>
-            <w:proofErr w:type="gramEnd"/>
-            <w:r>
-              <w:t xml:space="preserve"> roads and </w:t>
-            </w:r>
-            <w:proofErr w:type="gramStart"/>
-            <w:r>
-              <w:t>road</w:t>
-            </w:r>
-            <w:proofErr w:type="gramEnd"/>
-            <w:r>
-              <w:t xml:space="preserve"> that contain potholes. This division will help the system differentiate between well maintained roads and alert the user for potholes.</w:t>
+              <w:t>and road that contain potholes. This division will help the system differentiate between well maintained roads and alert the user for potholes.</w:t>
             </w:r>
           </w:p>
         </w:tc>
@@ -5315,11 +5003,7 @@
             </w:pPr>
             <w:r>
               <w:lastRenderedPageBreak/>
-              <w:t>https://www.kaggle.com/datasets/atulya</w:t>
-            </w:r>
-            <w:r>
-              <w:lastRenderedPageBreak/>
-              <w:t>kumar98/pothole-detection-dataset</w:t>
+              <w:t>https://www.kaggle.com/datasets/atulyakumar98/pothole-detection-dataset</w:t>
             </w:r>
           </w:p>
         </w:tc>
@@ -5717,11 +5401,7 @@
               <w:spacing w:line="240" w:lineRule="auto"/>
             </w:pPr>
             <w:r>
-              <w:t xml:space="preserve">IEEE Draft Standard for Automotive </w:t>
-            </w:r>
-            <w:r>
-              <w:lastRenderedPageBreak/>
-              <w:t>System Image Quality</w:t>
+              <w:t>IEEE Draft Standard for Automotive System Image Quality</w:t>
             </w:r>
           </w:p>
         </w:tc>
@@ -5742,12 +5422,11 @@
               <w:spacing w:line="240" w:lineRule="auto"/>
             </w:pPr>
             <w:r>
+              <w:t xml:space="preserve">The standard provides a framework for evaluating various aspects of image quality, including </w:t>
+            </w:r>
+            <w:r>
               <w:lastRenderedPageBreak/>
-              <w:t xml:space="preserve">The standard provides a framework for </w:t>
-            </w:r>
-            <w:r>
-              <w:lastRenderedPageBreak/>
-              <w:t>evaluating various aspects of image quality, including resolution, color accuracy, noise, dynamic range, distortion, and more. It also includes guidelines for selecting appropriate test charts and equipment, as well as instructions for conducting tests in different lighting conditions.</w:t>
+              <w:t>resolution, color accuracy, noise, dynamic range, distortion, and more. It also includes guidelines for selecting appropriate test charts and equipment, as well as instructions for conducting tests in different lighting conditions.</w:t>
             </w:r>
           </w:p>
         </w:tc>
@@ -5801,11 +5480,7 @@
               <w:t xml:space="preserve">Mainly used </w:t>
             </w:r>
             <w:r>
-              <w:t xml:space="preserve">in the automotive industry to ensure that their imaging </w:t>
-            </w:r>
-            <w:r>
-              <w:lastRenderedPageBreak/>
-              <w:t>systems meet the necessary performance requirements for safety and reliability.</w:t>
+              <w:t>in the automotive industry to ensure that their imaging systems meet the necessary performance requirements for safety and reliability.</w:t>
             </w:r>
           </w:p>
         </w:tc>
@@ -5835,7 +5510,6 @@
               <w:spacing w:line="240" w:lineRule="auto"/>
             </w:pPr>
             <w:r>
-              <w:lastRenderedPageBreak/>
               <w:t>CC BY 4.0 License</w:t>
             </w:r>
           </w:p>
@@ -5913,15 +5587,7 @@
               <w:t xml:space="preserve">This license </w:t>
             </w:r>
             <w:r>
-              <w:t xml:space="preserve">allows others to share, copy, and redistribute a work in any medium or format, and to adapt, remix, transform, and build upon the work for any purpose, even commercially, </w:t>
-            </w:r>
-            <w:proofErr w:type="gramStart"/>
-            <w:r>
-              <w:t>as long as</w:t>
-            </w:r>
-            <w:proofErr w:type="gramEnd"/>
-            <w:r>
-              <w:t xml:space="preserve"> they give appropriate credit to the original creator(s). This ensures that the original creator(s) receive proper recognition for their work, while also allowing others to benefit from and build upon it.</w:t>
+              <w:t>allows others to share, copy, and redistribute a work in any medium or format, and to adapt, remix, transform, and build upon the work for any purpose, even commercially, as long as they give appropriate credit to the original creator(s). This ensures that the original creator(s) receive proper recognition for their work, while also allowing others to benefit from and build upon it.</w:t>
             </w:r>
           </w:p>
         </w:tc>
@@ -6340,11 +6006,11 @@
               <w:spacing w:line="240" w:lineRule="auto"/>
             </w:pPr>
             <w:r>
-              <w:t xml:space="preserve">Central controller for reading sensor data, </w:t>
+              <w:t>Central controller for reading sensor data, alerting the driver and passenger</w:t>
             </w:r>
             <w:r>
               <w:lastRenderedPageBreak/>
-              <w:t>alerting the driver and passengers of an upcoming pothole, and uploads the data to a cloud database for future reference and data visualization.</w:t>
+              <w:t>s of an upcoming pothole, and uploads the data to a cloud database for future reference and data visualization.</w:t>
             </w:r>
           </w:p>
         </w:tc>
@@ -6414,11 +6080,7 @@
               <w:spacing w:line="240" w:lineRule="auto"/>
             </w:pPr>
             <w:r>
-              <w:t>https://www.adafruit.com/product/3775?sr</w:t>
-            </w:r>
-            <w:r>
-              <w:lastRenderedPageBreak/>
-              <w:t>c=raspberrypi</w:t>
+              <w:t>https://www.adafruit.com/product/3775?src=raspberrypi</w:t>
             </w:r>
           </w:p>
         </w:tc>
@@ -6441,15 +6103,14 @@
               <w:spacing w:line="240" w:lineRule="auto"/>
             </w:pPr>
             <w:r>
+              <w:t xml:space="preserve"> </w:t>
+            </w:r>
+            <w:r>
+              <w:t>https://datasheets.raspberrypi.com/rpi3/raspberry-pi-3-b-plus-</w:t>
+            </w:r>
+            <w:r>
               <w:lastRenderedPageBreak/>
-              <w:t xml:space="preserve"> </w:t>
-            </w:r>
-            <w:r>
-              <w:t>https://datasheets.raspberrypi.com/rpi3/rasp</w:t>
-            </w:r>
-            <w:r>
-              <w:lastRenderedPageBreak/>
-              <w:t>berry-pi-3-b-plus-product-brief.pdf</w:t>
+              <w:t>product-brief.pdf</w:t>
             </w:r>
           </w:p>
         </w:tc>
@@ -6476,14 +6137,9 @@
             <w:pPr>
               <w:spacing w:line="240" w:lineRule="auto"/>
             </w:pPr>
-            <w:proofErr w:type="spellStart"/>
             <w:r>
               <w:lastRenderedPageBreak/>
-              <w:t>Arducam</w:t>
-            </w:r>
-            <w:proofErr w:type="spellEnd"/>
-            <w:r>
-              <w:t xml:space="preserve"> 5MP Camera Module OV5647</w:t>
+              <w:t>Arducam 5MP Camera Module OV5647</w:t>
             </w:r>
           </w:p>
         </w:tc>
@@ -6620,13 +6276,8 @@
             <w:pPr>
               <w:spacing w:line="240" w:lineRule="auto"/>
             </w:pPr>
-            <w:proofErr w:type="spellStart"/>
-            <w:r>
-              <w:t>HiLetgo</w:t>
-            </w:r>
-            <w:proofErr w:type="spellEnd"/>
-            <w:r>
-              <w:t xml:space="preserve"> GY-NEO-6M GPS Module, 3V-5V w/ Ceramic Antenna</w:t>
+            <w:r>
+              <w:t>HiLetgo GY-NEO-6M GPS Module, 3V-5V w/ Ceramic Antenna</w:t>
             </w:r>
           </w:p>
         </w:tc>
@@ -6651,11 +6302,7 @@
               <w:t>GPS module with ceramic antenna. Uses UART communication</w:t>
             </w:r>
             <w:r>
-              <w:t xml:space="preserve"> to communicate with RPi and log positioning data of detected pothole and log it </w:t>
-            </w:r>
-            <w:r>
-              <w:lastRenderedPageBreak/>
-              <w:t>onto the device</w:t>
+              <w:t xml:space="preserve"> to communicate with RPi and log positioning data of detected pothole and log it onto the device</w:t>
             </w:r>
           </w:p>
         </w:tc>
@@ -6677,7 +6324,6 @@
               <w:spacing w:line="240" w:lineRule="auto"/>
             </w:pPr>
             <w:r>
-              <w:lastRenderedPageBreak/>
               <w:t>1/$</w:t>
             </w:r>
             <w:r>
@@ -6778,6 +6424,7 @@
               <w:spacing w:line="240" w:lineRule="auto"/>
             </w:pPr>
             <w:r>
+              <w:lastRenderedPageBreak/>
               <w:t>Jumper Wires (4in and 8in pack)</w:t>
             </w:r>
           </w:p>
@@ -6915,13 +6562,8 @@
             <w:pPr>
               <w:spacing w:line="240" w:lineRule="auto"/>
             </w:pPr>
-            <w:proofErr w:type="spellStart"/>
-            <w:r>
-              <w:t>Cylewet</w:t>
-            </w:r>
-            <w:proofErr w:type="spellEnd"/>
-            <w:r>
-              <w:t xml:space="preserve"> 10Pcs 5V Active Buzzer</w:t>
+            <w:r>
+              <w:t>Cylewet 10Pcs 5V Active Buzzer</w:t>
             </w:r>
           </w:p>
         </w:tc>
@@ -7058,13 +6700,8 @@
             <w:pPr>
               <w:spacing w:line="240" w:lineRule="auto"/>
             </w:pPr>
-            <w:proofErr w:type="spellStart"/>
-            <w:r>
-              <w:t>Dorhea</w:t>
-            </w:r>
-            <w:proofErr w:type="spellEnd"/>
-            <w:r>
-              <w:t xml:space="preserve"> Raspberry Pi Case Holder w/ Heat Sinks and Supporting Camera Installation</w:t>
+            <w:r>
+              <w:t>Dorhea Raspberry Pi Case Holder w/ Heat Sinks and Supporting Camera Installation</w:t>
             </w:r>
           </w:p>
         </w:tc>
@@ -7086,15 +6723,7 @@
               <w:spacing w:line="240" w:lineRule="auto"/>
             </w:pPr>
             <w:r>
-              <w:t xml:space="preserve">A case holder </w:t>
-            </w:r>
-            <w:proofErr w:type="gramStart"/>
-            <w:r>
-              <w:t>provide</w:t>
-            </w:r>
-            <w:proofErr w:type="gramEnd"/>
-            <w:r>
-              <w:t xml:space="preserve"> a more compact system and provide proper system cooling</w:t>
+              <w:t>A case holder provide a more compact system and provide proper system cooling</w:t>
             </w:r>
           </w:p>
         </w:tc>
@@ -7232,11 +6861,11 @@
               <w:spacing w:line="240" w:lineRule="auto"/>
             </w:pPr>
             <w:r>
-              <w:t xml:space="preserve">A DC component installed into the RPi case to provide system cooling when the system gets too hot </w:t>
+              <w:t xml:space="preserve">A DC component installed into the RPi case to provide system cooling when the system gets too hot (System Temperature &gt; 65.0 </w:t>
             </w:r>
             <w:r>
               <w:lastRenderedPageBreak/>
-              <w:t>(System Temperature &gt; 65.0 Degrees Celsius the fan turns on)</w:t>
+              <w:t>Degrees Celsius the fan turns on)</w:t>
             </w:r>
           </w:p>
         </w:tc>
@@ -7834,11 +7463,11 @@
         <w:spacing w:before="240" w:after="240"/>
       </w:pPr>
       <w:r>
-        <w:t xml:space="preserve">In the screenshot above, we can see two potholes are detected with confidence levels of 85% and 99%. One major area of concern is the distance in which potholes can be detected. Since </w:t>
+        <w:t xml:space="preserve">In the screenshot above, we can see two potholes are detected with confidence levels of 85% and 99%. One major area of concern is the distance in which potholes can be detected. Since we want to detect potholes as early as possible, speed and visibility play a large role in early detection, which can be improved by using a higher quality camera or training with higher quality </w:t>
       </w:r>
       <w:r>
         <w:lastRenderedPageBreak/>
-        <w:t xml:space="preserve">we want to detect potholes as early as possible, speed and visibility play a large role in early detection, which can be improved by using a higher quality camera or training with higher quality images at the cost of higher computational demands. Overall, we can see the PDS is capable of identifying and labeling potholes and is overall confident in its </w:t>
+        <w:t xml:space="preserve">images at the cost of higher computational demands. Overall, we can see the PDS is capable of identifying and labeling potholes and is overall confident in its </w:t>
       </w:r>
       <w:r>
         <w:t>labeling</w:t>
@@ -7863,21 +7492,7 @@
         <w:rPr>
           <w:u w:val="single"/>
         </w:rPr>
-        <w:t>Calculating the Mean Average Precision (</w:t>
-      </w:r>
-      <w:proofErr w:type="spellStart"/>
-      <w:r>
-        <w:rPr>
-          <w:u w:val="single"/>
-        </w:rPr>
-        <w:t>mAP</w:t>
-      </w:r>
-      <w:proofErr w:type="spellEnd"/>
-      <w:r>
-        <w:rPr>
-          <w:u w:val="single"/>
-        </w:rPr>
-        <w:t>) Confusion Matrix of the System:</w:t>
+        <w:t>Calculating the Mean Average Precision (mAP) Confusion Matrix of the System:</w:t>
       </w:r>
     </w:p>
     <w:p>
@@ -7916,23 +7531,7 @@
           <w:b/>
           <w:bCs/>
         </w:rPr>
-        <w:t xml:space="preserve">Calculating </w:t>
-      </w:r>
-      <w:proofErr w:type="spellStart"/>
-      <w:r>
-        <w:rPr>
-          <w:b/>
-          <w:bCs/>
-        </w:rPr>
-        <w:t>mAP</w:t>
-      </w:r>
-      <w:proofErr w:type="spellEnd"/>
-      <w:r>
-        <w:rPr>
-          <w:b/>
-          <w:bCs/>
-        </w:rPr>
-        <w:t xml:space="preserve"> Value</w:t>
+        <w:t>Calculating mAP Value</w:t>
       </w:r>
     </w:p>
     <w:p>
@@ -8009,25 +7608,23 @@
           <w:sz w:val="22"/>
           <w:szCs w:val="22"/>
         </w:rPr>
-        <w:t xml:space="preserve">The </w:t>
-      </w:r>
-      <w:proofErr w:type="spellStart"/>
+        <w:t xml:space="preserve">The mAP </w:t>
+      </w:r>
       <w:r>
         <w:rPr>
           <w:rFonts w:ascii="Arial" w:hAnsi="Arial" w:cs="Arial"/>
           <w:sz w:val="22"/>
           <w:szCs w:val="22"/>
         </w:rPr>
-        <w:t>mAP</w:t>
-      </w:r>
-      <w:proofErr w:type="spellEnd"/>
+        <w:t>of this system was calculated using</w:t>
+      </w:r>
       <w:r>
         <w:rPr>
           <w:rFonts w:ascii="Arial" w:hAnsi="Arial" w:cs="Arial"/>
           <w:sz w:val="22"/>
           <w:szCs w:val="22"/>
         </w:rPr>
-        <w:t xml:space="preserve"> </w:t>
+        <w:t xml:space="preserve"> 69 images out of the 776 images, roughly 10% of the total dataset. The test images are never seen by the trained model, so we can evaluate its accuracy and precision without bias. </w:t>
       </w:r>
       <w:r>
         <w:rPr>
@@ -8035,7 +7632,7 @@
           <w:sz w:val="22"/>
           <w:szCs w:val="22"/>
         </w:rPr>
-        <w:t>of this system was calculated using</w:t>
+        <w:t xml:space="preserve">This is calculated by calculating the Intersection Over Union (IOU), a ratio between the intersection of the predicted boxes over the actual, or ground-truth boxes, at different confidence thresholds and calculating the average. In the screenshot above, the mAP of the PDS is 63.27%, which is a great improvement compared to the YOLOv4-Tiny version with </w:t>
       </w:r>
       <w:r>
         <w:rPr>
@@ -8043,7 +7640,7 @@
           <w:sz w:val="22"/>
           <w:szCs w:val="22"/>
         </w:rPr>
-        <w:t xml:space="preserve"> 69 images out of the 776 images, roughly 10% of the total dataset. The test images are never seen by the trained model, so we can evaluate its accuracy and precision without bias. </w:t>
+        <w:t>a</w:t>
       </w:r>
       <w:r>
         <w:rPr>
@@ -8051,61 +7648,7 @@
           <w:sz w:val="22"/>
           <w:szCs w:val="22"/>
         </w:rPr>
-        <w:t xml:space="preserve">This is calculated by calculating the Intersection Over Union (IOU), a ratio between the intersection of the predicted boxes over the actual, or ground-truth boxes, at different confidence thresholds and calculating the average. In the screenshot above, the </w:t>
-      </w:r>
-      <w:proofErr w:type="spellStart"/>
-      <w:r>
-        <w:rPr>
-          <w:rFonts w:ascii="Arial" w:hAnsi="Arial" w:cs="Arial"/>
-          <w:sz w:val="22"/>
-          <w:szCs w:val="22"/>
-        </w:rPr>
-        <w:t>mAP</w:t>
-      </w:r>
-      <w:proofErr w:type="spellEnd"/>
-      <w:r>
-        <w:rPr>
-          <w:rFonts w:ascii="Arial" w:hAnsi="Arial" w:cs="Arial"/>
-          <w:sz w:val="22"/>
-          <w:szCs w:val="22"/>
-        </w:rPr>
-        <w:t xml:space="preserve"> of the PDS is 63.27%, which is a great improvement compared to the YOLOv4-Tiny version with </w:t>
-      </w:r>
-      <w:proofErr w:type="gramStart"/>
-      <w:r>
-        <w:rPr>
-          <w:rFonts w:ascii="Arial" w:hAnsi="Arial" w:cs="Arial"/>
-          <w:sz w:val="22"/>
-          <w:szCs w:val="22"/>
-        </w:rPr>
-        <w:t>an</w:t>
-      </w:r>
-      <w:proofErr w:type="gramEnd"/>
-      <w:r>
-        <w:rPr>
-          <w:rFonts w:ascii="Arial" w:hAnsi="Arial" w:cs="Arial"/>
-          <w:sz w:val="22"/>
-          <w:szCs w:val="22"/>
-        </w:rPr>
-        <w:t xml:space="preserve"> </w:t>
-      </w:r>
-      <w:proofErr w:type="spellStart"/>
-      <w:r>
-        <w:rPr>
-          <w:rFonts w:ascii="Arial" w:hAnsi="Arial" w:cs="Arial"/>
-          <w:sz w:val="22"/>
-          <w:szCs w:val="22"/>
-        </w:rPr>
-        <w:t>mAP</w:t>
-      </w:r>
-      <w:proofErr w:type="spellEnd"/>
-      <w:r>
-        <w:rPr>
-          <w:rFonts w:ascii="Arial" w:hAnsi="Arial" w:cs="Arial"/>
-          <w:sz w:val="22"/>
-          <w:szCs w:val="22"/>
-        </w:rPr>
-        <w:t xml:space="preserve"> of 59.10%.</w:t>
+        <w:t xml:space="preserve"> mAP of 59.10%.</w:t>
       </w:r>
     </w:p>
     <w:p>
@@ -8268,9 +7811,9 @@
           <w:noProof/>
         </w:rPr>
         <w:drawing>
-          <wp:inline distT="0" distB="0" distL="0" distR="0" wp14:anchorId="02E2E998" wp14:editId="56CFF653">
-            <wp:extent cx="2999874" cy="1260524"/>
-            <wp:effectExtent l="0" t="0" r="0" b="0"/>
+          <wp:inline distT="0" distB="0" distL="0" distR="0" wp14:anchorId="02E2E998" wp14:editId="416FF435">
+            <wp:extent cx="2970344" cy="1248116"/>
+            <wp:effectExtent l="0" t="0" r="1905" b="9525"/>
             <wp:docPr id="730369416" name="Picture 6" descr="A screenshot of a computer screen&#10;&#10;Description automatically generated"/>
             <wp:cNvGraphicFramePr>
               <a:graphicFrameLocks xmlns:a="http://schemas.openxmlformats.org/drawingml/2006/main" noChangeAspect="1"/>
@@ -8300,7 +7843,7 @@
                   <pic:spPr bwMode="auto">
                     <a:xfrm>
                       <a:off x="0" y="0"/>
-                      <a:ext cx="3011412" cy="1265372"/>
+                      <a:ext cx="3027167" cy="1271993"/>
                     </a:xfrm>
                     <a:prstGeom prst="rect">
                       <a:avLst/>
@@ -8320,11 +7863,17 @@
         <w:rPr>
           <w:noProof/>
         </w:rPr>
+        <w:t>z</w:t>
+      </w:r>
+      <w:r>
+        <w:rPr>
+          <w:noProof/>
+        </w:rPr>
         <w:drawing>
-          <wp:inline distT="0" distB="0" distL="0" distR="0" wp14:anchorId="661B67D4" wp14:editId="0C8A3272">
-            <wp:extent cx="2844800" cy="1195363"/>
-            <wp:effectExtent l="0" t="0" r="0" b="5080"/>
-            <wp:docPr id="1185748844" name="Picture 7" descr="A screenshot of a computer screen&#10;&#10;Description automatically generated"/>
+          <wp:inline distT="0" distB="0" distL="0" distR="0" wp14:anchorId="7B7D712E" wp14:editId="1AD38884">
+            <wp:extent cx="2788320" cy="1201132"/>
+            <wp:effectExtent l="0" t="0" r="0" b="0"/>
+            <wp:docPr id="645904507" name="Picture 1"/>
             <wp:cNvGraphicFramePr>
               <a:graphicFrameLocks xmlns:a="http://schemas.openxmlformats.org/drawingml/2006/main" noChangeAspect="1"/>
             </wp:cNvGraphicFramePr>
@@ -8332,7 +7881,7 @@
               <a:graphicData uri="http://schemas.openxmlformats.org/drawingml/2006/picture">
                 <pic:pic xmlns:pic="http://schemas.openxmlformats.org/drawingml/2006/picture">
                   <pic:nvPicPr>
-                    <pic:cNvPr id="1185748844" name="Picture 7" descr="A screenshot of a computer screen&#10;&#10;Description automatically generated"/>
+                    <pic:cNvPr id="0" name="Picture 1"/>
                     <pic:cNvPicPr>
                       <a:picLocks noChangeAspect="1" noChangeArrowheads="1"/>
                     </pic:cNvPicPr>
@@ -8353,7 +7902,7 @@
                   <pic:spPr bwMode="auto">
                     <a:xfrm>
                       <a:off x="0" y="0"/>
-                      <a:ext cx="2854242" cy="1199330"/>
+                      <a:ext cx="2851241" cy="1228237"/>
                     </a:xfrm>
                     <a:prstGeom prst="rect">
                       <a:avLst/>
@@ -8667,154 +8216,87 @@
           <w:sz w:val="22"/>
           <w:szCs w:val="22"/>
         </w:rPr>
-        <w:t xml:space="preserve">In our case, </w:t>
-      </w:r>
-      <w:proofErr w:type="gramStart"/>
+        <w:t xml:space="preserve">In our case, a  positive is a pothole and a negative is not a pothole. </w:t>
+      </w:r>
       <w:r>
         <w:rPr>
           <w:rFonts w:ascii="Arial" w:hAnsi="Arial" w:cs="Arial"/>
           <w:sz w:val="22"/>
           <w:szCs w:val="22"/>
         </w:rPr>
-        <w:t>a  positive</w:t>
-      </w:r>
-      <w:proofErr w:type="gramEnd"/>
+        <w:t>The confusion matrix is shown on the top left with the calculated metrics on the top right. By adding the number of true values over the total number of images, we get an accuracy rate of (17+28)/(17+18+19+5) = 45/69, or approximately 65.22%, about the same as our mAP value calculated from earlier.</w:t>
+      </w:r>
       <w:r>
         <w:rPr>
           <w:rFonts w:ascii="Arial" w:hAnsi="Arial" w:cs="Arial"/>
           <w:sz w:val="22"/>
           <w:szCs w:val="22"/>
         </w:rPr>
-        <w:t xml:space="preserve"> is a pothole and a negative is not a pothole. </w:t>
-      </w:r>
-      <w:r>
+        <w:t xml:space="preserve"> Other metrics, such as the precision, recall, and F1-Score can also be viewed above.</w:t>
+      </w:r>
+    </w:p>
+    <w:p>
+      <w:pPr>
+        <w:pStyle w:val="NormalWeb"/>
         <w:rPr>
           <w:rFonts w:ascii="Arial" w:hAnsi="Arial" w:cs="Arial"/>
           <w:sz w:val="22"/>
           <w:szCs w:val="22"/>
         </w:rPr>
-        <w:t>The confusion matrix is shown on the top left with the calculated metrics on the top right. By adding the number of true values over the total number of images, we get an accuracy rate of (17+28)</w:t>
-      </w:r>
-      <w:proofErr w:type="gramStart"/>
-      <w:r>
-        <w:rPr>
-          <w:rFonts w:ascii="Arial" w:hAnsi="Arial" w:cs="Arial"/>
-          <w:sz w:val="22"/>
-          <w:szCs w:val="22"/>
-        </w:rPr>
-        <w:t>/(</w:t>
-      </w:r>
-      <w:proofErr w:type="gramEnd"/>
-      <w:r>
-        <w:rPr>
-          <w:rFonts w:ascii="Arial" w:hAnsi="Arial" w:cs="Arial"/>
-          <w:sz w:val="22"/>
-          <w:szCs w:val="22"/>
-        </w:rPr>
-        <w:t xml:space="preserve">17+18+19+5) = 45/69, or approximately 65.22%, about the same as our </w:t>
-      </w:r>
-      <w:proofErr w:type="spellStart"/>
-      <w:r>
-        <w:rPr>
-          <w:rFonts w:ascii="Arial" w:hAnsi="Arial" w:cs="Arial"/>
-          <w:sz w:val="22"/>
-          <w:szCs w:val="22"/>
-        </w:rPr>
-        <w:t>mAP</w:t>
-      </w:r>
-      <w:proofErr w:type="spellEnd"/>
-      <w:r>
-        <w:rPr>
-          <w:rFonts w:ascii="Arial" w:hAnsi="Arial" w:cs="Arial"/>
-          <w:sz w:val="22"/>
-          <w:szCs w:val="22"/>
-        </w:rPr>
-        <w:t xml:space="preserve"> value calculated from earlier.</w:t>
-      </w:r>
-      <w:r>
-        <w:rPr>
-          <w:rFonts w:ascii="Arial" w:hAnsi="Arial" w:cs="Arial"/>
-          <w:sz w:val="22"/>
-          <w:szCs w:val="22"/>
-        </w:rPr>
-        <w:t xml:space="preserve"> Other metrics, such as the precision, recall, and F1-Score can also be viewed above.</w:t>
-      </w:r>
+      </w:pPr>
     </w:p>
     <w:p>
       <w:pPr>
-        <w:pStyle w:val="NormalWeb"/>
-        <w:rPr>
-          <w:rFonts w:ascii="Arial" w:hAnsi="Arial" w:cs="Arial"/>
-          <w:sz w:val="22"/>
-          <w:szCs w:val="22"/>
-        </w:rPr>
-      </w:pPr>
+        <w:spacing w:before="240" w:after="240"/>
+        <w:rPr>
+          <w:u w:val="single"/>
+        </w:rPr>
+      </w:pPr>
+      <w:r>
+        <w:rPr>
+          <w:u w:val="single"/>
+        </w:rPr>
+        <w:t>Real Time Pothole Detection Test with Images/Camera Module and RPi:</w:t>
+      </w:r>
     </w:p>
     <w:p>
       <w:pPr>
         <w:spacing w:before="240" w:after="240"/>
       </w:pPr>
+      <w:r>
+        <w:t>Demo video link:</w:t>
+      </w:r>
+      <w:r>
+        <w:t xml:space="preserve"> </w:t>
+      </w:r>
+      <w:r>
+        <w:t>https://youtu.be/JVreNjIyj_A</w:t>
+      </w:r>
     </w:p>
     <w:p>
       <w:pPr>
         <w:spacing w:before="240" w:after="240"/>
       </w:pPr>
+      <w:r>
+        <w:lastRenderedPageBreak/>
+        <w:t>Description (with screenshots and/or photos if applicable):</w:t>
+      </w:r>
+      <w:r>
+        <w:t xml:space="preserve"> </w:t>
+      </w:r>
     </w:p>
     <w:p>
       <w:pPr>
-        <w:spacing w:before="240" w:after="240"/>
-      </w:pPr>
-    </w:p>
-    <w:p>
-      <w:pPr>
-        <w:spacing w:before="240" w:after="240"/>
-        <w:rPr>
-          <w:u w:val="single"/>
-        </w:rPr>
-      </w:pPr>
-      <w:r>
-        <w:rPr>
-          <w:u w:val="single"/>
-        </w:rPr>
-        <w:t>Real Time Pothole Detection Test with Images/Camera Module and RPi:</w:t>
-      </w:r>
-    </w:p>
-    <w:p>
-      <w:pPr>
-        <w:spacing w:before="240" w:after="240"/>
-      </w:pPr>
-      <w:r>
-        <w:t>Demo video link:</w:t>
-      </w:r>
-      <w:r>
-        <w:t xml:space="preserve"> </w:t>
-      </w:r>
-      <w:r>
-        <w:t>https://youtu.be/JVreNjIyj_A</w:t>
-      </w:r>
-    </w:p>
-    <w:p>
-      <w:pPr>
-        <w:spacing w:before="240" w:after="240"/>
-      </w:pPr>
-      <w:r>
-        <w:t>Description (with screenshots and/or photos if applicable):</w:t>
-      </w:r>
-      <w:r>
-        <w:t xml:space="preserve"> </w:t>
-      </w:r>
-    </w:p>
-    <w:p>
-      <w:pPr>
         <w:pStyle w:val="NormalWeb"/>
+        <w:jc w:val="center"/>
       </w:pPr>
       <w:r>
         <w:rPr>
           <w:noProof/>
         </w:rPr>
         <w:drawing>
-          <wp:inline distT="0" distB="0" distL="0" distR="0" wp14:anchorId="10DBA17E" wp14:editId="3C79CFB4">
-            <wp:extent cx="5943600" cy="4446905"/>
+          <wp:inline distT="0" distB="0" distL="0" distR="0" wp14:anchorId="10DBA17E" wp14:editId="2A9C7F2C">
+            <wp:extent cx="4385625" cy="3281253"/>
             <wp:effectExtent l="0" t="0" r="0" b="0"/>
             <wp:docPr id="1955916692" name="Picture 12" descr="A computer screen with a computer screen&#10;&#10;Description automatically generated"/>
             <wp:cNvGraphicFramePr>
@@ -8845,7 +8327,7 @@
                   <pic:spPr bwMode="auto">
                     <a:xfrm>
                       <a:off x="0" y="0"/>
-                      <a:ext cx="5943600" cy="4446905"/>
+                      <a:ext cx="4389116" cy="3283865"/>
                     </a:xfrm>
                     <a:prstGeom prst="rect">
                       <a:avLst/>
@@ -8870,15 +8352,7 @@
         <w:t>In this demo, we are testing the speed and accuracy of the PDS in real time using pothole images for inferencing. As mentioned previously, the YOLOv4-Tiny model ran at a frame rate up to 0.7 FPS, which was too slow for operation</w:t>
       </w:r>
       <w:r>
-        <w:t xml:space="preserve"> unlike the current SSD-Mobilenet-v2 model operating in the 1.5 – 3.0 FPS range. The model was trained on </w:t>
-      </w:r>
-      <w:proofErr w:type="spellStart"/>
-      <w:r>
-        <w:t>Tensorflow</w:t>
-      </w:r>
-      <w:proofErr w:type="spellEnd"/>
-      <w:r>
-        <w:t xml:space="preserve"> and converted to TF-Lite for mobile applications and quantized, or rather, converted the floating values to integer-based values to improve latency and reduce peak memory usage. </w:t>
+        <w:t xml:space="preserve"> unlike the current SSD-Mobilenet-v2 model operating in the 1.5 – 3.0 FPS range. The model was trained on Tensorflow and converted to TF-Lite for mobile applications and quantized, or rather, converted the floating values to integer-based values to improve latency and reduce peak memory usage. </w:t>
       </w:r>
     </w:p>
     <w:p>
@@ -8919,7 +8393,6 @@
         <w:spacing w:before="240" w:after="240"/>
       </w:pPr>
       <w:r>
-        <w:lastRenderedPageBreak/>
         <w:t>Description (with screenshots and/or photos if applicable):</w:t>
       </w:r>
       <w:r>
@@ -8955,6 +8428,7 @@
         <w:rPr>
           <w:noProof/>
         </w:rPr>
+        <w:lastRenderedPageBreak/>
         <w:drawing>
           <wp:inline distT="0" distB="0" distL="0" distR="0" wp14:anchorId="71F5FF95" wp14:editId="58211170">
             <wp:extent cx="1957137" cy="2098264"/>
@@ -9140,19 +8614,7 @@
         <w:t xml:space="preserve"> The first video shows GPS data being displayed in pretty format.</w:t>
       </w:r>
       <w:r>
-        <w:t xml:space="preserve"> We also know the GPS module is functional when the blue </w:t>
-      </w:r>
-      <w:r>
-        <w:lastRenderedPageBreak/>
-        <w:t xml:space="preserve">LED on the board is blinking, indicating that </w:t>
-      </w:r>
-      <w:proofErr w:type="gramStart"/>
-      <w:r>
-        <w:t>a satellite/satellites</w:t>
-      </w:r>
-      <w:proofErr w:type="gramEnd"/>
-      <w:r>
-        <w:t xml:space="preserve"> are tracking this module, as shown in the image below.</w:t>
+        <w:t xml:space="preserve"> We also know the GPS module is functional when the blue LED on the board is blinking, indicating that a satellite/satellites are tracking this module, as shown in the image below.</w:t>
       </w:r>
     </w:p>
     <w:p>
@@ -9181,6 +8643,7 @@
         <w:rPr>
           <w:noProof/>
         </w:rPr>
+        <w:lastRenderedPageBreak/>
         <w:drawing>
           <wp:inline distT="0" distB="0" distL="0" distR="0" wp14:anchorId="23F0A2D1" wp14:editId="6FE374E1">
             <wp:extent cx="2780632" cy="2318382"/>
@@ -9396,7 +8859,6 @@
           <w:b/>
           <w:bCs/>
         </w:rPr>
-        <w:lastRenderedPageBreak/>
         <w:t>Dashboard Placement of the PDS</w:t>
       </w:r>
     </w:p>
@@ -9409,6 +8871,7 @@
         <w:rPr>
           <w:noProof/>
         </w:rPr>
+        <w:lastRenderedPageBreak/>
         <w:drawing>
           <wp:inline distT="0" distB="0" distL="0" distR="0" wp14:anchorId="5E831CBE" wp14:editId="7C3B26CE">
             <wp:extent cx="3208455" cy="2405656"/>
@@ -9472,11 +8935,9 @@
       <w:r>
         <w:t xml:space="preserve">Unfortunately, since I was unable to connect to the </w:t>
       </w:r>
-      <w:proofErr w:type="gramStart"/>
-      <w:r>
-        <w:t>system ,</w:t>
-      </w:r>
-      <w:proofErr w:type="gramEnd"/>
+      <w:r>
+        <w:t>system,</w:t>
+      </w:r>
       <w:r>
         <w:t xml:space="preserve"> I was unable to observe the frame rate of the device or the bounding boxes of the falsely detected potholes. </w:t>
       </w:r>
@@ -9535,30 +8996,20 @@
         <w:t>There are many improvements that can be made with the Pothole Detection System, but the performance of this system can be improved by upgrading the Raspberry Pi module, replacing the GPS module with a GSM (Global System for Mobile Communications) module, and incorporate a Coral USB accelerator. I chose the Raspberry Pi 3 B+ for my desig</w:t>
       </w:r>
       <w:r>
-        <w:t xml:space="preserve">n since I was already in possession of one, but the RPi 3B+ is a legacy system and compared to the more recent Raspberry Pi 4, which has a faster CPU, GPU, and RAM, which could improve the frame rate of the object detection process. Since the PDS </w:t>
-      </w:r>
-      <w:proofErr w:type="gramStart"/>
-      <w:r>
-        <w:t>in</w:t>
-      </w:r>
-      <w:proofErr w:type="gramEnd"/>
-      <w:r>
-        <w:t xml:space="preserve"> unable to connect to the internet, the idea of storing GPS data to the cloud had to be scrapped, but using a GSM module can allow the PDS to connect to the GSM network and possibly transmit data wirelessly. For higher system </w:t>
+        <w:t xml:space="preserve">n since I was already in possession of one, but the RPi 3B+ is a legacy system and compared to the more recent Raspberry Pi 4, which has a faster CPU, GPU, and RAM, which could improve the frame rate of the object detection process. Since the PDS in unable to connect to the internet, the idea of storing GPS data to the cloud had to be scrapped, but using a GSM module can allow the PDS to connect to the GSM network and possibly transmit data wirelessly. For higher system complexity and budget costs, the GSM module can replace the GPS module as it can also provide positioning and navigation data, as well as connect to a network wirelessly. Lastly, we </w:t>
       </w:r>
       <w:r>
         <w:lastRenderedPageBreak/>
-        <w:t xml:space="preserve">complexity and budget costs, the GSM module can replace the GPS module as it can also provide positioning and navigation data, as well as connect to a network wirelessly. Lastly, we can dramatically increase the speed of object detection by using a Coral USB accelerator. The Coral USB </w:t>
+        <w:t xml:space="preserve">can dramatically increase the speed of object detection by using a Coral USB accelerator. The Coral USB </w:t>
       </w:r>
       <w:r>
         <w:t xml:space="preserve">provides an Edge Tensor Processing Unit (TPU) to the system, enabling high speed machine learning inferencing. However, my main concern with this design was maintaining an affordable budget, so I </w:t>
       </w:r>
-      <w:proofErr w:type="gramStart"/>
-      <w:r>
-        <w:t>considered to</w:t>
-      </w:r>
-      <w:proofErr w:type="gramEnd"/>
-      <w:r>
-        <w:t xml:space="preserve"> not use it.</w:t>
+      <w:r>
+        <w:t>considered against it</w:t>
+      </w:r>
+      <w:r>
+        <w:t>.</w:t>
       </w:r>
     </w:p>
     <w:p>
@@ -9584,7 +9035,7 @@
         <w:t>. Nonetheless, designing the Pothole Detection System gave me the opportunity to incorporate engineering design principles I have learned throughout my time at UNLV, as well as learn project design and management. I also learned new topics such as different machine learning models, training datasets</w:t>
       </w:r>
       <w:r>
-        <w:t>, and understanding the operation of GPS devices.</w:t>
+        <w:t>, and the operation of GPS devices.</w:t>
       </w:r>
     </w:p>
     <w:p>
@@ -9623,13 +9074,8 @@
         <w:spacing w:before="240" w:after="240"/>
       </w:pPr>
       <w:r>
-        <w:t xml:space="preserve">List the contribution of each team </w:t>
-      </w:r>
-      <w:proofErr w:type="gramStart"/>
-      <w:r>
-        <w:t>member</w:t>
-      </w:r>
-      <w:proofErr w:type="gramEnd"/>
+        <w:t>List the contribution of each team member</w:t>
+      </w:r>
     </w:p>
     <w:tbl>
       <w:tblPr>
@@ -9811,26 +9257,10 @@
         <w:spacing w:before="240" w:after="240"/>
       </w:pPr>
       <w:r>
-        <w:t xml:space="preserve">I want to thank Dr. </w:t>
-      </w:r>
-      <w:proofErr w:type="spellStart"/>
-      <w:r>
-        <w:t>Regentova</w:t>
-      </w:r>
-      <w:proofErr w:type="spellEnd"/>
-      <w:r>
-        <w:t xml:space="preserve"> fo</w:t>
-      </w:r>
-      <w:r>
-        <w:t xml:space="preserve">r being available when I needed assistance, </w:t>
-      </w:r>
-      <w:proofErr w:type="gramStart"/>
-      <w:r>
-        <w:t>guidance</w:t>
-      </w:r>
-      <w:proofErr w:type="gramEnd"/>
-      <w:r>
-        <w:t xml:space="preserve"> and counselling, and thank you Dr. Ming for providing me with feedback on how I can improve my project, as well as providing comfort</w:t>
+        <w:t>I want to thank Dr. Regentova fo</w:t>
+      </w:r>
+      <w:r>
+        <w:t>r being available when I needed assistance, guidance and counselling, and thank you Dr. Ming for providing me with feedback on how I can improve my project, as well as providing comfort</w:t>
       </w:r>
       <w:r>
         <w:t xml:space="preserve"> and moral support</w:t>
@@ -9847,6 +9277,26 @@
     <w:p>
       <w:pPr>
         <w:spacing w:before="240" w:after="240"/>
+      </w:pPr>
+    </w:p>
+    <w:p>
+      <w:pPr>
+        <w:spacing w:before="240" w:after="240"/>
+      </w:pPr>
+    </w:p>
+    <w:p>
+      <w:pPr>
+        <w:spacing w:before="240" w:after="240"/>
+      </w:pPr>
+    </w:p>
+    <w:p>
+      <w:pPr>
+        <w:spacing w:before="240" w:after="240"/>
+      </w:pPr>
+    </w:p>
+    <w:p>
+      <w:pPr>
+        <w:spacing w:before="240" w:after="240"/>
         <w:rPr>
           <w:b/>
         </w:rPr>
@@ -9855,6 +9305,7 @@
         <w:rPr>
           <w:b/>
         </w:rPr>
+        <w:lastRenderedPageBreak/>
         <w:t>References</w:t>
       </w:r>
     </w:p>
@@ -9874,7 +9325,6 @@
           <w:color w:val="000000"/>
           <w:lang w:val="en-US" w:eastAsia="en-US"/>
         </w:rPr>
-        <w:lastRenderedPageBreak/>
         <w:t xml:space="preserve">[1] </w:t>
       </w:r>
       <w:r>
@@ -9935,11 +9385,27 @@
         <w:spacing w:before="240" w:after="240"/>
       </w:pPr>
       <w:r>
-        <w:t>Link of complete design package, including circuit design files, program files/source codes, chassis/enclosure design files, etc.</w:t>
-      </w:r>
+        <w:t>SD-Pothole-Detection-System</w:t>
+      </w:r>
+      <w:r>
+        <w:t xml:space="preserve"> Github Repository: </w:t>
+      </w:r>
+      <w:hyperlink r:id="rId30" w:history="1">
+        <w:r>
+          <w:rPr>
+            <w:rStyle w:val="Hyperlink"/>
+          </w:rPr>
+          <w:t>https://github.com/braeden-kurz/SD-Pothole-Detection-System</w:t>
+        </w:r>
+      </w:hyperlink>
+    </w:p>
+    <w:p>
+      <w:pPr>
+        <w:spacing w:before="240" w:after="240"/>
+      </w:pPr>
     </w:p>
     <w:sectPr>
-      <w:headerReference w:type="default" r:id="rId30"/>
+      <w:headerReference w:type="default" r:id="rId31"/>
       <w:pgSz w:w="12240" w:h="15840"/>
       <w:pgMar w:top="1440" w:right="1440" w:bottom="1440" w:left="1440" w:header="720" w:footer="720" w:gutter="0"/>
       <w:pgNumType w:start="1"/>

</xml_diff>

<commit_message>
Updated Final Progress Report and renamed pothole detection script
Signed-off-by: Braeden Kurz <bkurz99@gmail.com>
</commit_message>
<xml_diff>
--- a/ProgressReports/FinalReport/SDfinalReport_PotholeDetectionSystem-4.docx
+++ b/ProgressReports/FinalReport/SDfinalReport_PotholeDetectionSystem-4.docx
@@ -103,8 +103,19 @@
           <w:sz w:val="24"/>
           <w:szCs w:val="24"/>
         </w:rPr>
-        <w:t>Dr. Regentova</w:t>
-      </w:r>
+        <w:t xml:space="preserve">Dr. </w:t>
+      </w:r>
+      <w:proofErr w:type="spellStart"/>
+      <w:r>
+        <w:rPr>
+          <w:b/>
+          <w:i/>
+          <w:sz w:val="24"/>
+          <w:szCs w:val="24"/>
+        </w:rPr>
+        <w:t>Regentova</w:t>
+      </w:r>
+      <w:proofErr w:type="spellEnd"/>
     </w:p>
     <w:p/>
     <w:p>
@@ -293,12 +304,19 @@
         <w:rPr>
           <w:b/>
         </w:rPr>
-        <w:t>Proposed Solution and Accomplished Design</w:t>
+        <w:t>Proposed Solution and Accomplished Desig</w:t>
+      </w:r>
+      <w:r>
+        <w:rPr>
+          <w:b/>
+        </w:rPr>
+        <w:t>n</w:t>
       </w:r>
     </w:p>
     <w:p>
       <w:pPr>
         <w:spacing w:before="240" w:after="240"/>
+        <w:jc w:val="center"/>
         <w:rPr>
           <w:i/>
           <w:u w:val="single"/>
@@ -306,48 +324,11 @@
       </w:pPr>
       <w:r>
         <w:rPr>
-          <w:i/>
-          <w:u w:val="single"/>
-        </w:rPr>
-        <w:t>System modeling and analysis</w:t>
-      </w:r>
-    </w:p>
-    <w:p>
-      <w:pPr>
-        <w:spacing w:before="240" w:after="240"/>
-        <w:rPr>
-          <w:i/>
-          <w:u w:val="single"/>
-        </w:rPr>
-      </w:pPr>
-    </w:p>
-    <w:p>
-      <w:pPr>
-        <w:spacing w:before="240" w:after="240"/>
-        <w:jc w:val="center"/>
-        <w:rPr>
-          <w:i/>
-          <w:u w:val="single"/>
-        </w:rPr>
-      </w:pPr>
-    </w:p>
-    <w:p>
-      <w:pPr>
-        <w:spacing w:before="240" w:after="240"/>
-        <w:jc w:val="center"/>
-        <w:rPr>
-          <w:i/>
-          <w:u w:val="single"/>
-        </w:rPr>
-      </w:pPr>
-      <w:r>
-        <w:rPr>
           <w:noProof/>
         </w:rPr>
-        <w:lastRenderedPageBreak/>
         <w:drawing>
-          <wp:inline distT="0" distB="0" distL="0" distR="0" wp14:anchorId="2F4F152D" wp14:editId="7D9DF542">
-            <wp:extent cx="3715842" cy="2556230"/>
+          <wp:inline distT="0" distB="0" distL="0" distR="0" wp14:anchorId="2F4F152D" wp14:editId="339F80B2">
+            <wp:extent cx="3086761" cy="2123468"/>
             <wp:effectExtent l="0" t="0" r="0" b="0"/>
             <wp:docPr id="1422702019" name="Picture 2" descr="A diagram of a computer program&#10;&#10;Description automatically generated"/>
             <wp:cNvGraphicFramePr>
@@ -378,7 +359,7 @@
                   <pic:spPr bwMode="auto">
                     <a:xfrm>
                       <a:off x="0" y="0"/>
-                      <a:ext cx="3755453" cy="2583480"/>
+                      <a:ext cx="3128635" cy="2152274"/>
                     </a:xfrm>
                     <a:prstGeom prst="rect">
                       <a:avLst/>
@@ -406,6 +387,7 @@
         <w:rPr>
           <w:iCs/>
         </w:rPr>
+        <w:lastRenderedPageBreak/>
         <w:t xml:space="preserve">The diagram above is the updated sequence diagram of the system, which displays the order of events that occur when the system is operational. When power is supplied to the device the RPi module starts its boot process while simultaneously turning on the GPS device. While supplied with power, the GPS module searches for a satellite to fix onto to start reading relevant GPS information (we will know it is being tracked when the GPS module LED starts blinking). Next, the pothole detection program </w:t>
       </w:r>
       <w:r>
@@ -469,7 +451,6 @@
         <w:rPr>
           <w:noProof/>
         </w:rPr>
-        <w:lastRenderedPageBreak/>
         <w:drawing>
           <wp:inline distT="0" distB="0" distL="0" distR="0" wp14:anchorId="5CCAAA7D" wp14:editId="754BF25E">
             <wp:extent cx="2322260" cy="2539353"/>
@@ -632,23 +613,25 @@
           <w:sz w:val="24"/>
           <w:szCs w:val="24"/>
         </w:rPr>
-        <w:t>pared to YOLO, and can achieve accuracy rates as high as 75.9 % mAP [1].</w:t>
-      </w:r>
+        <w:t xml:space="preserve">pared to YOLO, and can achieve accuracy rates as high as 75.9 % </w:t>
+      </w:r>
+      <w:proofErr w:type="spellStart"/>
       <w:r>
         <w:rPr>
           <w:rFonts w:ascii="Times New Roman" w:hAnsi="Times New Roman" w:cs="Times New Roman"/>
           <w:sz w:val="24"/>
           <w:szCs w:val="24"/>
         </w:rPr>
-        <w:t xml:space="preserve"> The camera is connected to the Raspberry Pi 3 Model B+ to record the video stream </w:t>
-      </w:r>
+        <w:t>mAP</w:t>
+      </w:r>
+      <w:proofErr w:type="spellEnd"/>
       <w:r>
         <w:rPr>
           <w:rFonts w:ascii="Times New Roman" w:hAnsi="Times New Roman" w:cs="Times New Roman"/>
           <w:sz w:val="24"/>
           <w:szCs w:val="24"/>
         </w:rPr>
-        <w:t>while</w:t>
+        <w:t xml:space="preserve"> [1].</w:t>
       </w:r>
       <w:r>
         <w:rPr>
@@ -656,7 +639,7 @@
           <w:sz w:val="24"/>
           <w:szCs w:val="24"/>
         </w:rPr>
-        <w:t xml:space="preserve"> the device remains on.</w:t>
+        <w:t xml:space="preserve"> The camera is connected to the Raspberry Pi 3 Model B+ to record the video stream </w:t>
       </w:r>
       <w:r>
         <w:rPr>
@@ -664,7 +647,7 @@
           <w:sz w:val="24"/>
           <w:szCs w:val="24"/>
         </w:rPr>
-        <w:t xml:space="preserve"> The GPS module is constantly receiving GPS data from satellites while the system remains </w:t>
+        <w:t>while</w:t>
       </w:r>
       <w:r>
         <w:rPr>
@@ -672,7 +655,7 @@
           <w:sz w:val="24"/>
           <w:szCs w:val="24"/>
         </w:rPr>
-        <w:t>active but will not log data unless a pothole is detected</w:t>
+        <w:t xml:space="preserve"> the device remains on.</w:t>
       </w:r>
       <w:r>
         <w:rPr>
@@ -680,7 +663,7 @@
           <w:sz w:val="24"/>
           <w:szCs w:val="24"/>
         </w:rPr>
-        <w:t>.</w:t>
+        <w:t xml:space="preserve"> The GPS module is constantly receiving GPS data from satellites while the system remains </w:t>
       </w:r>
       <w:r>
         <w:rPr>
@@ -688,7 +671,7 @@
           <w:sz w:val="24"/>
           <w:szCs w:val="24"/>
         </w:rPr>
-        <w:t xml:space="preserve"> </w:t>
+        <w:t>active but will not log data unless a pothole is detected</w:t>
       </w:r>
       <w:r>
         <w:rPr>
@@ -696,7 +679,32 @@
           <w:sz w:val="24"/>
           <w:szCs w:val="24"/>
         </w:rPr>
-        <w:t xml:space="preserve">On startup, a piezoelectric buzzer will sound, indicating the system is ready for use. </w:t>
+        <w:t>.</w:t>
+      </w:r>
+      <w:r>
+        <w:rPr>
+          <w:rFonts w:ascii="Times New Roman" w:hAnsi="Times New Roman" w:cs="Times New Roman"/>
+          <w:sz w:val="24"/>
+          <w:szCs w:val="24"/>
+        </w:rPr>
+        <w:t xml:space="preserve"> </w:t>
+      </w:r>
+      <w:r>
+        <w:rPr>
+          <w:rFonts w:ascii="Times New Roman" w:hAnsi="Times New Roman" w:cs="Times New Roman"/>
+          <w:sz w:val="24"/>
+          <w:szCs w:val="24"/>
+        </w:rPr>
+        <w:t xml:space="preserve">On startup, a piezoelectric buzzer will sound, indicating the system is ready </w:t>
+      </w:r>
+      <w:r>
+        <w:rPr>
+          <w:rFonts w:ascii="Times New Roman" w:hAnsi="Times New Roman" w:cs="Times New Roman"/>
+          <w:sz w:val="24"/>
+          <w:szCs w:val="24"/>
+        </w:rPr>
+        <w:lastRenderedPageBreak/>
+        <w:t xml:space="preserve">for use. </w:t>
       </w:r>
       <w:r>
         <w:rPr>
@@ -888,8 +896,16 @@
               <w:rPr>
                 <w:lang w:val="en-US"/>
               </w:rPr>
-              <w:t>Final Design Implementaions</w:t>
-            </w:r>
+              <w:t xml:space="preserve">Final Design </w:t>
+            </w:r>
+            <w:proofErr w:type="spellStart"/>
+            <w:r>
+              <w:rPr>
+                <w:lang w:val="en-US"/>
+              </w:rPr>
+              <w:t>Implementaions</w:t>
+            </w:r>
+            <w:proofErr w:type="spellEnd"/>
           </w:p>
         </w:tc>
       </w:tr>
@@ -949,7 +965,15 @@
               <w:spacing w:line="240" w:lineRule="auto"/>
             </w:pPr>
             <w:r>
-              <w:t xml:space="preserve">Yes. A dataset containing nearly 700 pictures of well maintained roads and roads with potholes was used to train </w:t>
+              <w:t xml:space="preserve">Yes. A dataset containing nearly 700 pictures of </w:t>
+            </w:r>
+            <w:proofErr w:type="gramStart"/>
+            <w:r>
+              <w:t>well maintained</w:t>
+            </w:r>
+            <w:proofErr w:type="gramEnd"/>
+            <w:r>
+              <w:t xml:space="preserve"> roads and roads with potholes was used to train </w:t>
             </w:r>
           </w:p>
         </w:tc>
@@ -979,7 +1003,6 @@
               <w:spacing w:line="240" w:lineRule="auto"/>
             </w:pPr>
             <w:r>
-              <w:lastRenderedPageBreak/>
               <w:t>Alert driver when a pothole is detected.</w:t>
             </w:r>
           </w:p>
@@ -1185,7 +1208,15 @@
               <w:spacing w:line="240" w:lineRule="auto"/>
             </w:pPr>
             <w:r>
-              <w:t>As mentioned above, the GSM module was scrapped due to time, complexity, and high cost, so this function was not implemented. Since the main focus of the PDS was speed, this functionality would increase latency, thus slowing the frame rate of the system.</w:t>
+              <w:t xml:space="preserve">As mentioned above, the GSM module was scrapped due to time, complexity, and high cost, so this function was not implemented. Since the </w:t>
+            </w:r>
+            <w:proofErr w:type="gramStart"/>
+            <w:r>
+              <w:t>main focus</w:t>
+            </w:r>
+            <w:proofErr w:type="gramEnd"/>
+            <w:r>
+              <w:t xml:space="preserve"> of the PDS was speed, this functionality would increase latency, thus slowing the frame rate of the system.</w:t>
             </w:r>
           </w:p>
         </w:tc>
@@ -1252,7 +1283,11 @@
               <w:t xml:space="preserve">, consequently, increase hardware usage. A larger dataset, depending on the images used, could </w:t>
             </w:r>
             <w:r>
-              <w:t>possibly reduce the accuracy of the system</w:t>
+              <w:t xml:space="preserve">possibly reduce the </w:t>
+            </w:r>
+            <w:r>
+              <w:lastRenderedPageBreak/>
+              <w:t>accuracy of the system</w:t>
             </w:r>
             <w:r>
               <w:t xml:space="preserve"> as well</w:t>
@@ -1368,26 +1403,21 @@
     <w:p>
       <w:pPr>
         <w:spacing w:before="240" w:after="240"/>
-      </w:pPr>
+        <w:rPr>
+          <w:i/>
+          <w:u w:val="single"/>
+        </w:rPr>
+      </w:pPr>
+      <w:r>
+        <w:rPr>
+          <w:i/>
+          <w:u w:val="single"/>
+        </w:rPr>
+        <w:t>Specification and design constraints</w:t>
+      </w:r>
     </w:p>
     <w:p>
       <w:pPr>
-        <w:spacing w:before="240" w:after="240"/>
-        <w:rPr>
-          <w:i/>
-          <w:u w:val="single"/>
-        </w:rPr>
-      </w:pPr>
-      <w:r>
-        <w:rPr>
-          <w:i/>
-          <w:u w:val="single"/>
-        </w:rPr>
-        <w:t>Specification and design constraints</w:t>
-      </w:r>
-    </w:p>
-    <w:p>
-      <w:pPr>
         <w:spacing w:after="240"/>
       </w:pPr>
       <w:r>
@@ -1395,7 +1425,6 @@
           <w:b/>
           <w:bCs/>
         </w:rPr>
-        <w:lastRenderedPageBreak/>
         <w:t>Purpose:</w:t>
       </w:r>
       <w:r>
@@ -1726,7 +1755,11 @@
               <w:t xml:space="preserve">Connection: </w:t>
             </w:r>
             <w:r>
-              <w:t>15 cm flat ribbon cable to 15-pin MIPI Camera Serial Interface (CSI) connector</w:t>
+              <w:t xml:space="preserve">15 cm flat ribbon cable to 15-pin MIPI Camera </w:t>
+            </w:r>
+            <w:r>
+              <w:lastRenderedPageBreak/>
+              <w:t>Serial Interface (CSI) connector</w:t>
             </w:r>
           </w:p>
           <w:p>
@@ -1891,7 +1924,6 @@
                 <w:b/>
                 <w:bCs/>
               </w:rPr>
-              <w:lastRenderedPageBreak/>
               <w:t xml:space="preserve">Fixed Focus: </w:t>
             </w:r>
             <w:r>
@@ -2002,8 +2034,13 @@
             </w:pPr>
             <w:r>
               <w:lastRenderedPageBreak/>
-              <w:t>Necessary to operate the camera module</w:t>
-            </w:r>
+              <w:t xml:space="preserve">Necessary to operate the camera </w:t>
+            </w:r>
+            <w:proofErr w:type="gramStart"/>
+            <w:r>
+              <w:t>module</w:t>
+            </w:r>
+            <w:proofErr w:type="gramEnd"/>
           </w:p>
           <w:p>
             <w:pPr>
@@ -2107,8 +2144,13 @@
               <w:spacing w:line="240" w:lineRule="auto"/>
             </w:pPr>
             <w:r>
-              <w:t>Images need not be large</w:t>
-            </w:r>
+              <w:t xml:space="preserve">Images need not be </w:t>
+            </w:r>
+            <w:proofErr w:type="gramStart"/>
+            <w:r>
+              <w:t>large</w:t>
+            </w:r>
+            <w:proofErr w:type="gramEnd"/>
           </w:p>
           <w:p>
             <w:pPr>
@@ -2128,7 +2170,11 @@
               <w:spacing w:line="240" w:lineRule="auto"/>
             </w:pPr>
             <w:r>
-              <w:t>The potholes need to be detected at a reasonable distance</w:t>
+              <w:t xml:space="preserve">The potholes need to be detected at </w:t>
+            </w:r>
+            <w:r>
+              <w:lastRenderedPageBreak/>
+              <w:t>a reasonable distance</w:t>
             </w:r>
           </w:p>
         </w:tc>
@@ -2158,6 +2204,7 @@
               <w:spacing w:line="240" w:lineRule="auto"/>
             </w:pPr>
             <w:r>
+              <w:lastRenderedPageBreak/>
               <w:t>Raspberry Pi 3 Model B+ Microcontroller</w:t>
             </w:r>
           </w:p>
@@ -2310,8 +2357,17 @@
               <w:t xml:space="preserve">Video &amp; Sound: </w:t>
             </w:r>
             <w:r>
-              <w:t>1 × full size HDMI, MIPI DSI display port, MIPI CSI camera port, 4 pole stereo output and composite video port</w:t>
-            </w:r>
+              <w:t xml:space="preserve">1 </w:t>
+            </w:r>
+            <w:r>
+              <w:lastRenderedPageBreak/>
+              <w:t xml:space="preserve">× full size HDMI, MIPI DSI display port, MIPI CSI camera port, 4 pole stereo output and composite video </w:t>
+            </w:r>
+            <w:proofErr w:type="gramStart"/>
+            <w:r>
+              <w:t>port</w:t>
+            </w:r>
+            <w:proofErr w:type="gramEnd"/>
           </w:p>
           <w:p>
             <w:pPr>
@@ -2366,11 +2422,7 @@
               <w:t xml:space="preserve">SD Card Support: </w:t>
             </w:r>
             <w:r>
-              <w:t xml:space="preserve">Micro SD format </w:t>
-            </w:r>
-            <w:r>
-              <w:lastRenderedPageBreak/>
-              <w:t>for loading operating system and data storage</w:t>
+              <w:t>Micro SD format for loading operating system and data storage</w:t>
             </w:r>
           </w:p>
           <w:p>
@@ -2398,7 +2450,15 @@
               <w:t xml:space="preserve">Input Power: </w:t>
             </w:r>
             <w:r>
-              <w:t>5V/2.5A DC via micro USB connector, 5V DC via GPIO header, Power over Ethernet (PoE)–enabled (requires separate PoE HAT)</w:t>
+              <w:t xml:space="preserve">5V/2.5A DC via </w:t>
+            </w:r>
+            <w:proofErr w:type="gramStart"/>
+            <w:r>
+              <w:t>micro USB</w:t>
+            </w:r>
+            <w:proofErr w:type="gramEnd"/>
+            <w:r>
+              <w:t xml:space="preserve"> connector, 5V DC via GPIO header, Power over Ethernet (PoE)–enabled (requires separate PoE HAT)</w:t>
             </w:r>
           </w:p>
           <w:p>
@@ -2636,8 +2696,13 @@
               <w:t xml:space="preserve">Video &amp; Sound: </w:t>
             </w:r>
             <w:r>
-              <w:t>Necessary for interfacing with the Raspberry Pi 3 Model B+ to install the OS and camera module</w:t>
-            </w:r>
+              <w:t xml:space="preserve">Necessary for interfacing with the Raspberry Pi 3 Model B+ to install the OS and camera </w:t>
+            </w:r>
+            <w:proofErr w:type="gramStart"/>
+            <w:r>
+              <w:t>module</w:t>
+            </w:r>
+            <w:proofErr w:type="gramEnd"/>
           </w:p>
           <w:p>
             <w:pPr>
@@ -2720,8 +2785,13 @@
               <w:t xml:space="preserve">Input Power: </w:t>
             </w:r>
             <w:r>
-              <w:t>The Raspberry Pi needs this amount of power to function</w:t>
-            </w:r>
+              <w:t xml:space="preserve">The Raspberry Pi needs this amount of power to </w:t>
+            </w:r>
+            <w:proofErr w:type="gramStart"/>
+            <w:r>
+              <w:t>function</w:t>
+            </w:r>
+            <w:proofErr w:type="gramEnd"/>
           </w:p>
           <w:p>
             <w:pPr>
@@ -2801,6 +2871,7 @@
                 <w:b/>
                 <w:bCs/>
               </w:rPr>
+              <w:lastRenderedPageBreak/>
               <w:t>Operating Temperature:</w:t>
             </w:r>
             <w:r>
@@ -2834,6 +2905,7 @@
               <w:spacing w:line="240" w:lineRule="auto"/>
             </w:pPr>
             <w:r>
+              <w:lastRenderedPageBreak/>
               <w:t>GPS Module</w:t>
             </w:r>
           </w:p>
@@ -3017,7 +3089,23 @@
                 <w:b/>
                 <w:bCs/>
               </w:rPr>
-              <w:t xml:space="preserve">Time-to-First-Fix: </w:t>
+              <w:t>Time-to-</w:t>
+            </w:r>
+            <w:proofErr w:type="gramStart"/>
+            <w:r>
+              <w:rPr>
+                <w:b/>
+                <w:bCs/>
+              </w:rPr>
+              <w:t>First-Fix</w:t>
+            </w:r>
+            <w:proofErr w:type="gramEnd"/>
+            <w:r>
+              <w:rPr>
+                <w:b/>
+                <w:bCs/>
+              </w:rPr>
+              <w:t xml:space="preserve">: </w:t>
             </w:r>
             <w:r>
               <w:t>Cold-Start: 27s</w:t>
@@ -3037,6 +3125,7 @@
               <w:spacing w:line="240" w:lineRule="auto"/>
             </w:pPr>
             <w:r>
+              <w:lastRenderedPageBreak/>
               <w:t>Warm-Start: 27s</w:t>
             </w:r>
           </w:p>
@@ -3145,6 +3234,7 @@
                 <w:b/>
                 <w:bCs/>
               </w:rPr>
+              <w:lastRenderedPageBreak/>
               <w:t xml:space="preserve">Input: </w:t>
             </w:r>
             <w:r>
@@ -3244,7 +3334,19 @@
               <w:t xml:space="preserve">Interfaces: </w:t>
             </w:r>
             <w:r>
-              <w:t>This a the protocol we use to communicate with the RPi module</w:t>
+              <w:t xml:space="preserve">This </w:t>
+            </w:r>
+            <w:proofErr w:type="gramStart"/>
+            <w:r>
+              <w:t>a the</w:t>
+            </w:r>
+            <w:proofErr w:type="gramEnd"/>
+            <w:r>
+              <w:t xml:space="preserve"> protocol we </w:t>
+            </w:r>
+            <w:r>
+              <w:lastRenderedPageBreak/>
+              <w:t>use to communicate with the RPi module</w:t>
             </w:r>
           </w:p>
           <w:p>
@@ -3269,10 +3371,34 @@
                 <w:b/>
                 <w:bCs/>
               </w:rPr>
-              <w:t>Time-to-First-Fix:</w:t>
-            </w:r>
-            <w:r>
-              <w:t xml:space="preserve"> These are the min/max average times it takes for a satellite to fix onto the GPS module. It is desirable to reduce this time as much as possible, which can be done by taking the device outside in open-air rather than indoors.</w:t>
+              <w:t>Time-to-</w:t>
+            </w:r>
+            <w:proofErr w:type="gramStart"/>
+            <w:r>
+              <w:rPr>
+                <w:b/>
+                <w:bCs/>
+              </w:rPr>
+              <w:t>First-Fix</w:t>
+            </w:r>
+            <w:proofErr w:type="gramEnd"/>
+            <w:r>
+              <w:rPr>
+                <w:b/>
+                <w:bCs/>
+              </w:rPr>
+              <w:t>:</w:t>
+            </w:r>
+            <w:r>
+              <w:t xml:space="preserve"> These are the min/max average times it takes for a satellite to fix onto the GPS module. It is desirable to reduce this time as much as possible, which can be done by taking the device outside in </w:t>
+            </w:r>
+            <w:proofErr w:type="gramStart"/>
+            <w:r>
+              <w:t>open-air</w:t>
+            </w:r>
+            <w:proofErr w:type="gramEnd"/>
+            <w:r>
+              <w:t xml:space="preserve"> rather than indoors.</w:t>
             </w:r>
           </w:p>
           <w:p>
@@ -3300,8 +3426,13 @@
               <w:t xml:space="preserve">Default Baud Rate: </w:t>
             </w:r>
             <w:r>
-              <w:t>This is the baud rate we want to set the RPi serial port to so we can receive data at the right time</w:t>
-            </w:r>
+              <w:t xml:space="preserve">This is the baud rate we want to set the RPi serial port to so we can receive data at the right </w:t>
+            </w:r>
+            <w:proofErr w:type="gramStart"/>
+            <w:r>
+              <w:t>time</w:t>
+            </w:r>
+            <w:proofErr w:type="gramEnd"/>
           </w:p>
           <w:p>
             <w:pPr>
@@ -3427,7 +3558,27 @@
                 <w:szCs w:val="21"/>
                 <w:shd w:val="clear" w:color="auto" w:fill="FFFFFF"/>
               </w:rPr>
-              <w:t>120 ACV (indoor use)  or 24 DCV (car adapter)</w:t>
+              <w:t xml:space="preserve">120 ACV (indoor </w:t>
+            </w:r>
+            <w:proofErr w:type="gramStart"/>
+            <w:r>
+              <w:rPr>
+                <w:color w:val="333333"/>
+                <w:sz w:val="21"/>
+                <w:szCs w:val="21"/>
+                <w:shd w:val="clear" w:color="auto" w:fill="FFFFFF"/>
+              </w:rPr>
+              <w:t>use)  or</w:t>
+            </w:r>
+            <w:proofErr w:type="gramEnd"/>
+            <w:r>
+              <w:rPr>
+                <w:color w:val="333333"/>
+                <w:sz w:val="21"/>
+                <w:szCs w:val="21"/>
+                <w:shd w:val="clear" w:color="auto" w:fill="FFFFFF"/>
+              </w:rPr>
+              <w:t xml:space="preserve"> 24 DCV (car adapter)</w:t>
             </w:r>
           </w:p>
           <w:p>
@@ -3535,7 +3686,15 @@
               <w:t xml:space="preserve"> </w:t>
             </w:r>
             <w:r>
-              <w:t xml:space="preserve">The PDS requires a micro USB </w:t>
+              <w:t xml:space="preserve">The PDS requires a </w:t>
+            </w:r>
+            <w:proofErr w:type="gramStart"/>
+            <w:r>
+              <w:t>micro USB</w:t>
+            </w:r>
+            <w:proofErr w:type="gramEnd"/>
+            <w:r>
+              <w:t xml:space="preserve"> </w:t>
             </w:r>
             <w:r>
               <w:t>cable to connect to the Rpi3B+ module and the power supply must provide a 5.0V/2.5A DC supply for it to work properly</w:t>
@@ -3727,7 +3886,15 @@
                 <w:b/>
                 <w:bCs/>
               </w:rPr>
-              <w:t>Data Transmission Protocol:</w:t>
+              <w:t xml:space="preserve">Data </w:t>
+            </w:r>
+            <w:r>
+              <w:rPr>
+                <w:b/>
+                <w:bCs/>
+              </w:rPr>
+              <w:lastRenderedPageBreak/>
+              <w:t>Transmission Protocol:</w:t>
             </w:r>
             <w:r>
               <w:t xml:space="preserve"> </w:t>
@@ -3829,11 +3996,7 @@
               <w:t xml:space="preserve">Constraints: </w:t>
             </w:r>
             <w:r>
-              <w:t xml:space="preserve">There should be enough light to detect the pothole and the vehicle should be moving below 45mph for </w:t>
-            </w:r>
-            <w:r>
-              <w:lastRenderedPageBreak/>
-              <w:t>the system to get a good quality video of the road.</w:t>
+              <w:t>There should be enough light to detect the pothole and the vehicle should be moving below 45mph for the system to get a good quality video of the road.</w:t>
             </w:r>
           </w:p>
         </w:tc>
@@ -3868,7 +4031,15 @@
               <w:t xml:space="preserve">Input: </w:t>
             </w:r>
             <w:r>
-              <w:t xml:space="preserve">The RPi requires 5.0V/2.5A with a micro USB, which is necessary to operate the RPi module. The user must login to operate this device. The camera module needs to provide a constant stream to the RPi module to detect potholes. The GPS module </w:t>
+              <w:t xml:space="preserve">The RPi requires 5.0V/2.5A with a </w:t>
+            </w:r>
+            <w:proofErr w:type="gramStart"/>
+            <w:r>
+              <w:t>micro USB</w:t>
+            </w:r>
+            <w:proofErr w:type="gramEnd"/>
+            <w:r>
+              <w:t xml:space="preserve">, which is necessary to operate the RPi module. The user must login to operate this device. The camera module needs to provide a constant stream to the RPi module to detect potholes. The GPS module </w:t>
             </w:r>
             <w:r>
               <w:t>begins reading data once it is tracked by a satellite (when the module is blinking a blue LED)</w:t>
@@ -3905,11 +4076,20 @@
               <w:t xml:space="preserve">The PDS provides a video stream when in operation, drawing bounding boxes around suspected potholes and labeling them with the label ‘Pothole’ and a confidence level (a percentage rating of how certain the system is in defining a suspected pothole). </w:t>
             </w:r>
             <w:r>
-              <w:t>The system needs to alert drivers of upcoming potholes and their locations</w:t>
-            </w:r>
-            <w:r>
-              <w:t xml:space="preserve"> by activating the buzzer and logging their longitude and latitude coordinates to the device</w:t>
-            </w:r>
+              <w:t xml:space="preserve">The system needs to alert drivers of upcoming </w:t>
+            </w:r>
+            <w:r>
+              <w:lastRenderedPageBreak/>
+              <w:t>potholes and their locations</w:t>
+            </w:r>
+            <w:r>
+              <w:t xml:space="preserve"> by activating the buzzer and logging their longitude and latitude coordinates to the </w:t>
+            </w:r>
+            <w:proofErr w:type="gramStart"/>
+            <w:r>
+              <w:t>device</w:t>
+            </w:r>
+            <w:proofErr w:type="gramEnd"/>
           </w:p>
           <w:p>
             <w:pPr>
@@ -3976,8 +4156,13 @@
               <w:t xml:space="preserve"> is used for the GPS module since the RPi and GPS module operate at difference </w:t>
             </w:r>
             <w:r>
-              <w:t>clock rates, providing ease of data transmission</w:t>
-            </w:r>
+              <w:t xml:space="preserve">clock rates, providing ease of data </w:t>
+            </w:r>
+            <w:proofErr w:type="gramStart"/>
+            <w:r>
+              <w:t>transmission</w:t>
+            </w:r>
+            <w:proofErr w:type="gramEnd"/>
           </w:p>
           <w:p>
             <w:pPr>
@@ -4004,8 +4189,13 @@
               <w:t>Pothole Detection Range:</w:t>
             </w:r>
             <w:r>
-              <w:t xml:space="preserve"> Early detection of potholes helps warn users with enough time to react</w:t>
-            </w:r>
+              <w:t xml:space="preserve"> Early detection of potholes helps warn users with enough time to </w:t>
+            </w:r>
+            <w:proofErr w:type="gramStart"/>
+            <w:r>
+              <w:t>react</w:t>
+            </w:r>
+            <w:proofErr w:type="gramEnd"/>
           </w:p>
           <w:p>
             <w:pPr>
@@ -4035,12 +4225,13 @@
               <w:t xml:space="preserve"> </w:t>
             </w:r>
             <w:r>
-              <w:t xml:space="preserve">We want the PDS to be </w:t>
-            </w:r>
-            <w:r>
-              <w:lastRenderedPageBreak/>
-              <w:t>lightweight and easy to transport from place to place, whether it is used in cars, biking, walking, etc</w:t>
-            </w:r>
+              <w:t xml:space="preserve">We want the PDS to be lightweight and easy to transport from place to place, whether it is used in cars, biking, walking, </w:t>
+            </w:r>
+            <w:proofErr w:type="spellStart"/>
+            <w:r>
+              <w:t>etc</w:t>
+            </w:r>
+            <w:proofErr w:type="spellEnd"/>
           </w:p>
           <w:p>
             <w:pPr>
@@ -4221,7 +4412,20 @@
               <w:spacing w:line="240" w:lineRule="auto"/>
             </w:pPr>
             <w:r>
-              <w:t>This Python library is used for parsing individual NMEA sentences into a NMEASentence object. This library is used in this project for parsing longitude and latitude data into a readable format that can be logged into a text file named ‘pohtole-log.txt’ on the device locally.</w:t>
+              <w:t xml:space="preserve">This Python library is used for parsing individual NMEA sentences into </w:t>
+            </w:r>
+            <w:proofErr w:type="gramStart"/>
+            <w:r>
+              <w:t xml:space="preserve">a </w:t>
+            </w:r>
+            <w:proofErr w:type="spellStart"/>
+            <w:r>
+              <w:t>NMEASentence</w:t>
+            </w:r>
+            <w:proofErr w:type="spellEnd"/>
+            <w:proofErr w:type="gramEnd"/>
+            <w:r>
+              <w:t xml:space="preserve"> object. This library is used in this project for parsing longitude and latitude data into a readable format that can be logged into a text file named ‘pohtole-log.txt’ on the device locally.</w:t>
             </w:r>
           </w:p>
         </w:tc>
@@ -4366,7 +4570,19 @@
               <w:spacing w:line="240" w:lineRule="auto"/>
             </w:pPr>
             <w:r>
-              <w:t>A service daemon that monitors one or more GPSes or an Automatic Identification System (AIS) receiver. We use this software to test the transmission of data between the GPS module and the RPi module and review its navigational and positional data.</w:t>
+              <w:t xml:space="preserve">A service daemon that monitors one or more </w:t>
+            </w:r>
+            <w:proofErr w:type="spellStart"/>
+            <w:r>
+              <w:t>GPSes</w:t>
+            </w:r>
+            <w:proofErr w:type="spellEnd"/>
+            <w:r>
+              <w:t xml:space="preserve"> or an Automatic Identification System (AIS) receiver. We use this </w:t>
+            </w:r>
+            <w:r>
+              <w:lastRenderedPageBreak/>
+              <w:t>software to test the transmission of data between the GPS module and the RPi module and review its navigational and positional data.</w:t>
             </w:r>
           </w:p>
         </w:tc>
@@ -4387,6 +4603,7 @@
               <w:spacing w:line="240" w:lineRule="auto"/>
             </w:pPr>
             <w:r>
+              <w:lastRenderedPageBreak/>
               <w:t>https://gpsd.io/index.html</w:t>
             </w:r>
           </w:p>
@@ -4443,11 +4660,15 @@
               <w:t xml:space="preserve">An open-source software library for high-performance numerical computation across GPUs, CPUs, and TPUs. </w:t>
             </w:r>
             <w:r>
-              <w:t xml:space="preserve">Real-time object detection is computationally demanding and TensorFlow allows training and inferencing processes to perform quickly. Version 2.8.0 is used in particular since the </w:t>
-            </w:r>
-            <w:r>
-              <w:lastRenderedPageBreak/>
-              <w:t>more recent versions have errors with other libraries.</w:t>
+              <w:t xml:space="preserve">Real-time object detection is computationally demanding and TensorFlow allows training and inferencing processes to perform quickly. Version 2.8.0 is used </w:t>
+            </w:r>
+            <w:proofErr w:type="gramStart"/>
+            <w:r>
+              <w:t>in particular since</w:t>
+            </w:r>
+            <w:proofErr w:type="gramEnd"/>
+            <w:r>
+              <w:t xml:space="preserve"> the more recent versions have errors with other libraries.</w:t>
             </w:r>
           </w:p>
         </w:tc>
@@ -4468,7 +4689,6 @@
               <w:spacing w:line="240" w:lineRule="auto"/>
             </w:pPr>
             <w:r>
-              <w:lastRenderedPageBreak/>
               <w:t>https://github.com/tensorflow/tensorflow/releases/tag/v2.8.0</w:t>
             </w:r>
           </w:p>
@@ -4491,8 +4711,13 @@
               <w:widowControl w:val="0"/>
               <w:spacing w:line="240" w:lineRule="auto"/>
             </w:pPr>
-            <w:r>
-              <w:t>Picmaera Python Package</w:t>
+            <w:proofErr w:type="spellStart"/>
+            <w:r>
+              <w:t>Picmaera</w:t>
+            </w:r>
+            <w:proofErr w:type="spellEnd"/>
+            <w:r>
+              <w:t xml:space="preserve"> Python Package</w:t>
             </w:r>
           </w:p>
         </w:tc>
@@ -4513,7 +4738,15 @@
               <w:spacing w:line="240" w:lineRule="auto"/>
             </w:pPr>
             <w:r>
-              <w:t>A software library that supports enumerating all camera devices available in the system. This library is necessary for operating the Picamera module</w:t>
+              <w:t xml:space="preserve">A software library that supports enumerating all camera devices available in the system. This library is necessary for operating the </w:t>
+            </w:r>
+            <w:proofErr w:type="spellStart"/>
+            <w:r>
+              <w:t>Picamera</w:t>
+            </w:r>
+            <w:proofErr w:type="spellEnd"/>
+            <w:r>
+              <w:t xml:space="preserve"> module</w:t>
             </w:r>
           </w:p>
         </w:tc>
@@ -4587,7 +4820,15 @@
               <w:spacing w:line="240" w:lineRule="auto"/>
             </w:pPr>
             <w:r>
-              <w:t>A machine learning model based on Mobilenet V1 model that provides greater accuracy and speed on embedded platforms with limited resources. The model provides the necessary components for pothole detection</w:t>
+              <w:t xml:space="preserve">A machine learning model based on </w:t>
+            </w:r>
+            <w:proofErr w:type="spellStart"/>
+            <w:r>
+              <w:t>Mobilenet</w:t>
+            </w:r>
+            <w:proofErr w:type="spellEnd"/>
+            <w:r>
+              <w:t xml:space="preserve"> V1 model that provides greater accuracy and speed on embedded platforms with limited resources. The model provides the necessary components for pothole detection</w:t>
             </w:r>
             <w:r>
               <w:t>.</w:t>
@@ -4650,7 +4891,23 @@
                 <w:b/>
                 <w:bCs/>
               </w:rPr>
-              <w:t>Supporting Documention:</w:t>
+              <w:t xml:space="preserve">Supporting </w:t>
+            </w:r>
+            <w:proofErr w:type="spellStart"/>
+            <w:r>
+              <w:rPr>
+                <w:b/>
+                <w:bCs/>
+              </w:rPr>
+              <w:t>Documention</w:t>
+            </w:r>
+            <w:proofErr w:type="spellEnd"/>
+            <w:r>
+              <w:rPr>
+                <w:b/>
+                <w:bCs/>
+              </w:rPr>
+              <w:t>:</w:t>
             </w:r>
           </w:p>
           <w:p>
@@ -4686,8 +4943,13 @@
               <w:widowControl w:val="0"/>
               <w:spacing w:line="240" w:lineRule="auto"/>
             </w:pPr>
-            <w:r>
-              <w:t>Pyserial Python Package</w:t>
+            <w:proofErr w:type="spellStart"/>
+            <w:r>
+              <w:t>Pyserial</w:t>
+            </w:r>
+            <w:proofErr w:type="spellEnd"/>
+            <w:r>
+              <w:t xml:space="preserve"> Python Package</w:t>
             </w:r>
           </w:p>
         </w:tc>
@@ -4751,8 +5013,21 @@
               <w:widowControl w:val="0"/>
               <w:spacing w:line="240" w:lineRule="auto"/>
             </w:pPr>
-            <w:r>
-              <w:t>Edje Electronics Tensorflow Object Detection Repository</w:t>
+            <w:proofErr w:type="spellStart"/>
+            <w:r>
+              <w:t>Edje</w:t>
+            </w:r>
+            <w:proofErr w:type="spellEnd"/>
+            <w:r>
+              <w:t xml:space="preserve"> Electronics </w:t>
+            </w:r>
+            <w:proofErr w:type="spellStart"/>
+            <w:r>
+              <w:t>Tensorflow</w:t>
+            </w:r>
+            <w:proofErr w:type="spellEnd"/>
+            <w:r>
+              <w:t xml:space="preserve"> Object Detection Repository</w:t>
             </w:r>
           </w:p>
         </w:tc>
@@ -4773,7 +5048,15 @@
               <w:spacing w:line="240" w:lineRule="auto"/>
             </w:pPr>
             <w:r>
-              <w:t xml:space="preserve">A Github repository </w:t>
+              <w:t xml:space="preserve">A </w:t>
+            </w:r>
+            <w:proofErr w:type="spellStart"/>
+            <w:r>
+              <w:t>Github</w:t>
+            </w:r>
+            <w:proofErr w:type="spellEnd"/>
+            <w:r>
+              <w:t xml:space="preserve"> repository </w:t>
             </w:r>
             <w:r>
               <w:t>that provides the necessary libraries and step-by-step process to train and deploy a lightweight deep-learning model.</w:t>
@@ -4820,7 +5103,11 @@
               <w:spacing w:line="240" w:lineRule="auto"/>
             </w:pPr>
             <w:r>
-              <w:t>NEO-6M GPS Module with Raspberry Pi by Arjit Das</w:t>
+              <w:t xml:space="preserve">NEO-6M GPS </w:t>
+            </w:r>
+            <w:r>
+              <w:lastRenderedPageBreak/>
+              <w:t>Module with Raspberry Pi by Arjit Das</w:t>
             </w:r>
           </w:p>
         </w:tc>
@@ -4841,7 +5128,12 @@
               <w:spacing w:line="240" w:lineRule="auto"/>
             </w:pPr>
             <w:r>
-              <w:t>The author provides the base code for GPS setup and parsing raw satellite data</w:t>
+              <w:lastRenderedPageBreak/>
+              <w:t xml:space="preserve">The author provides the base </w:t>
+            </w:r>
+            <w:r>
+              <w:lastRenderedPageBreak/>
+              <w:t>code for GPS setup and parsing raw satellite data</w:t>
             </w:r>
             <w:r>
               <w:t>.</w:t>
@@ -4865,7 +5157,12 @@
               <w:spacing w:line="240" w:lineRule="auto"/>
             </w:pPr>
             <w:r>
-              <w:t>https://sparklers-the-makers.github.io/blog/robotics/use-neo-6m-module-with-raspberry-pi/</w:t>
+              <w:lastRenderedPageBreak/>
+              <w:t>https://sparklers-the-</w:t>
+            </w:r>
+            <w:r>
+              <w:lastRenderedPageBreak/>
+              <w:t>makers.github.io/blog/robotics/use-neo-6m-module-with-raspberry-pi/</w:t>
             </w:r>
           </w:p>
         </w:tc>
@@ -4888,6 +5185,7 @@
               <w:spacing w:line="240" w:lineRule="auto"/>
             </w:pPr>
             <w:r>
+              <w:lastRenderedPageBreak/>
               <w:t>Confusion Matrix Generator</w:t>
             </w:r>
           </w:p>
@@ -4977,11 +5275,23 @@
               <w:spacing w:line="240" w:lineRule="auto"/>
             </w:pPr>
             <w:r>
-              <w:t xml:space="preserve">Creating the dataset for detecting potholes. The dataset is divided into two categories: normal or well maintained roads </w:t>
-            </w:r>
-            <w:r>
-              <w:lastRenderedPageBreak/>
-              <w:t>and road that contain potholes. This division will help the system differentiate between well maintained roads and alert the user for potholes.</w:t>
+              <w:t xml:space="preserve">Creating the dataset for detecting potholes. The dataset is divided into two categories: normal or </w:t>
+            </w:r>
+            <w:proofErr w:type="gramStart"/>
+            <w:r>
+              <w:t>well maintained</w:t>
+            </w:r>
+            <w:proofErr w:type="gramEnd"/>
+            <w:r>
+              <w:t xml:space="preserve"> roads and </w:t>
+            </w:r>
+            <w:proofErr w:type="gramStart"/>
+            <w:r>
+              <w:t>road</w:t>
+            </w:r>
+            <w:proofErr w:type="gramEnd"/>
+            <w:r>
+              <w:t xml:space="preserve"> that contain potholes. This division will help the system differentiate between well maintained roads and alert the user for potholes.</w:t>
             </w:r>
           </w:p>
         </w:tc>
@@ -5002,7 +5312,6 @@
               <w:spacing w:line="240" w:lineRule="auto"/>
             </w:pPr>
             <w:r>
-              <w:lastRenderedPageBreak/>
               <w:t>https://www.kaggle.com/datasets/atulyakumar98/pothole-detection-dataset</w:t>
             </w:r>
           </w:p>
@@ -5315,7 +5624,11 @@
               <w:spacing w:line="240" w:lineRule="auto"/>
             </w:pPr>
             <w:r>
-              <w:t>This standard defines a method for data sharing, interoperability, and security of messages over a network, where sensors, actuators and other devices can interoperate, regardless of underlying communication technology</w:t>
+              <w:t xml:space="preserve">This standard defines a method for data sharing, interoperability, and security of messages over a </w:t>
+            </w:r>
+            <w:r>
+              <w:lastRenderedPageBreak/>
+              <w:t>network, where sensors, actuators and other devices can interoperate, regardless of underlying communication technology</w:t>
             </w:r>
             <w:r>
               <w:t>.</w:t>
@@ -5346,6 +5659,7 @@
               <w:spacing w:line="240" w:lineRule="auto"/>
             </w:pPr>
             <w:r>
+              <w:lastRenderedPageBreak/>
               <w:t>https://standards.ieee.org/ieee/1451.99/10355/</w:t>
             </w:r>
           </w:p>
@@ -5371,7 +5685,11 @@
               <w:t xml:space="preserve">The standard </w:t>
             </w:r>
             <w:r>
-              <w:t>defines a communication protocol and data model that allows for the exchange of information between smart transducers in a wireless network, regardless of the manufacturer or communication technology used.</w:t>
+              <w:t xml:space="preserve">defines a communication protocol and data model that allows for the exchange of information between smart transducers in a wireless network, </w:t>
+            </w:r>
+            <w:r>
+              <w:lastRenderedPageBreak/>
+              <w:t>regardless of the manufacturer or communication technology used.</w:t>
             </w:r>
           </w:p>
         </w:tc>
@@ -5401,6 +5719,7 @@
               <w:spacing w:line="240" w:lineRule="auto"/>
             </w:pPr>
             <w:r>
+              <w:lastRenderedPageBreak/>
               <w:t>IEEE Draft Standard for Automotive System Image Quality</w:t>
             </w:r>
           </w:p>
@@ -5422,11 +5741,7 @@
               <w:spacing w:line="240" w:lineRule="auto"/>
             </w:pPr>
             <w:r>
-              <w:t xml:space="preserve">The standard provides a framework for evaluating various aspects of image quality, including </w:t>
-            </w:r>
-            <w:r>
-              <w:lastRenderedPageBreak/>
-              <w:t>resolution, color accuracy, noise, dynamic range, distortion, and more. It also includes guidelines for selecting appropriate test charts and equipment, as well as instructions for conducting tests in different lighting conditions.</w:t>
+              <w:t>The standard provides a framework for evaluating various aspects of image quality, including resolution, color accuracy, noise, dynamic range, distortion, and more. It also includes guidelines for selecting appropriate test charts and equipment, as well as instructions for conducting tests in different lighting conditions.</w:t>
             </w:r>
           </w:p>
         </w:tc>
@@ -5454,7 +5769,6 @@
               <w:spacing w:line="240" w:lineRule="auto"/>
             </w:pPr>
             <w:r>
-              <w:lastRenderedPageBreak/>
               <w:t>https://standards.ieee.org/ieee/2020/6765/</w:t>
             </w:r>
           </w:p>
@@ -5587,7 +5901,15 @@
               <w:t xml:space="preserve">This license </w:t>
             </w:r>
             <w:r>
-              <w:t>allows others to share, copy, and redistribute a work in any medium or format, and to adapt, remix, transform, and build upon the work for any purpose, even commercially, as long as they give appropriate credit to the original creator(s). This ensures that the original creator(s) receive proper recognition for their work, while also allowing others to benefit from and build upon it.</w:t>
+              <w:t xml:space="preserve">allows others to share, copy, and redistribute a work in any medium or format, and to adapt, remix, transform, and build upon the work for any purpose, even commercially, </w:t>
+            </w:r>
+            <w:proofErr w:type="gramStart"/>
+            <w:r>
+              <w:t>as long as</w:t>
+            </w:r>
+            <w:proofErr w:type="gramEnd"/>
+            <w:r>
+              <w:t xml:space="preserve"> they give appropriate credit to the original creator(s). This ensures that the original creator(s) receive proper recognition for their work, while also allowing others to benefit from and build upon it.</w:t>
             </w:r>
           </w:p>
         </w:tc>
@@ -5611,6 +5933,7 @@
           <w:i/>
           <w:u w:val="single"/>
         </w:rPr>
+        <w:lastRenderedPageBreak/>
         <w:t xml:space="preserve">Table of </w:t>
       </w:r>
       <w:r>
@@ -6006,11 +6329,7 @@
               <w:spacing w:line="240" w:lineRule="auto"/>
             </w:pPr>
             <w:r>
-              <w:t>Central controller for reading sensor data, alerting the driver and passenger</w:t>
-            </w:r>
-            <w:r>
-              <w:lastRenderedPageBreak/>
-              <w:t>s of an upcoming pothole, and uploads the data to a cloud database for future reference and data visualization.</w:t>
+              <w:t>Central controller for reading sensor data, alerting the driver and passengers of an upcoming pothole, and uploads the data to a cloud database for future reference and data visualization.</w:t>
             </w:r>
           </w:p>
         </w:tc>
@@ -6033,7 +6352,6 @@
               <w:spacing w:line="240" w:lineRule="auto"/>
             </w:pPr>
             <w:r>
-              <w:lastRenderedPageBreak/>
               <w:t>1/$35.00</w:t>
             </w:r>
           </w:p>
@@ -6106,11 +6424,7 @@
               <w:t xml:space="preserve"> </w:t>
             </w:r>
             <w:r>
-              <w:t>https://datasheets.raspberrypi.com/rpi3/raspberry-pi-3-b-plus-</w:t>
-            </w:r>
-            <w:r>
-              <w:lastRenderedPageBreak/>
-              <w:t>product-brief.pdf</w:t>
+              <w:t>https://datasheets.raspberrypi.com/rpi3/raspberry-pi-3-b-plus-product-brief.pdf</w:t>
             </w:r>
           </w:p>
         </w:tc>
@@ -6137,9 +6451,13 @@
             <w:pPr>
               <w:spacing w:line="240" w:lineRule="auto"/>
             </w:pPr>
-            <w:r>
-              <w:lastRenderedPageBreak/>
-              <w:t>Arducam 5MP Camera Module OV5647</w:t>
+            <w:proofErr w:type="spellStart"/>
+            <w:r>
+              <w:t>Arducam</w:t>
+            </w:r>
+            <w:proofErr w:type="spellEnd"/>
+            <w:r>
+              <w:t xml:space="preserve"> 5MP Camera Module OV5647</w:t>
             </w:r>
           </w:p>
         </w:tc>
@@ -6276,8 +6594,13 @@
             <w:pPr>
               <w:spacing w:line="240" w:lineRule="auto"/>
             </w:pPr>
-            <w:r>
-              <w:t>HiLetgo GY-NEO-6M GPS Module, 3V-5V w/ Ceramic Antenna</w:t>
+            <w:proofErr w:type="spellStart"/>
+            <w:r>
+              <w:t>HiLetgo</w:t>
+            </w:r>
+            <w:proofErr w:type="spellEnd"/>
+            <w:r>
+              <w:t xml:space="preserve"> GY-NEO-6M GPS Module, 3V-5V w/ Ceramic Antenna</w:t>
             </w:r>
           </w:p>
         </w:tc>
@@ -6302,7 +6625,11 @@
               <w:t>GPS module with ceramic antenna. Uses UART communication</w:t>
             </w:r>
             <w:r>
-              <w:t xml:space="preserve"> to communicate with RPi and log positioning data of detected pothole and log it onto the device</w:t>
+              <w:t xml:space="preserve"> to </w:t>
+            </w:r>
+            <w:r>
+              <w:lastRenderedPageBreak/>
+              <w:t>communicate with RPi and log positioning data of detected pothole and log it onto the device</w:t>
             </w:r>
           </w:p>
         </w:tc>
@@ -6324,6 +6651,7 @@
               <w:spacing w:line="240" w:lineRule="auto"/>
             </w:pPr>
             <w:r>
+              <w:lastRenderedPageBreak/>
               <w:t>1/$</w:t>
             </w:r>
             <w:r>
@@ -6374,7 +6702,11 @@
               <w:spacing w:line="240" w:lineRule="auto"/>
             </w:pPr>
             <w:r>
-              <w:t>https://www.amazon.com/gp/product/B01D1D0F5M/ref=ppx_yo_dt_b_search_asin_title?ie=UTF8&amp;psc=1</w:t>
+              <w:t>https://www.amazon.com/gp/product/B01D1D0F5M/ref=ppx_yo_dt_b_search_asin_title</w:t>
+            </w:r>
+            <w:r>
+              <w:lastRenderedPageBreak/>
+              <w:t>?ie=UTF8&amp;psc=1</w:t>
             </w:r>
           </w:p>
         </w:tc>
@@ -6396,7 +6728,12 @@
               <w:spacing w:line="240" w:lineRule="auto"/>
             </w:pPr>
             <w:r>
-              <w:t>https://content.u-blox.com/sites/default/files/products/documents/NEO-6_DataSheet_%28GPS.G6-HW-09005%29.pdf</w:t>
+              <w:lastRenderedPageBreak/>
+              <w:t>https://content.u-blox.com/sites/default/files/products/documents/NEO-6_DataSheet_%28GP</w:t>
+            </w:r>
+            <w:r>
+              <w:lastRenderedPageBreak/>
+              <w:t>S.G6-HW-09005%29.pdf</w:t>
             </w:r>
           </w:p>
         </w:tc>
@@ -6562,8 +6899,13 @@
             <w:pPr>
               <w:spacing w:line="240" w:lineRule="auto"/>
             </w:pPr>
-            <w:r>
-              <w:t>Cylewet 10Pcs 5V Active Buzzer</w:t>
+            <w:proofErr w:type="spellStart"/>
+            <w:r>
+              <w:t>Cylewet</w:t>
+            </w:r>
+            <w:proofErr w:type="spellEnd"/>
+            <w:r>
+              <w:t xml:space="preserve"> 10Pcs 5V Active Buzzer</w:t>
             </w:r>
           </w:p>
         </w:tc>
@@ -6700,8 +7042,13 @@
             <w:pPr>
               <w:spacing w:line="240" w:lineRule="auto"/>
             </w:pPr>
-            <w:r>
-              <w:t>Dorhea Raspberry Pi Case Holder w/ Heat Sinks and Supporting Camera Installation</w:t>
+            <w:proofErr w:type="spellStart"/>
+            <w:r>
+              <w:t>Dorhea</w:t>
+            </w:r>
+            <w:proofErr w:type="spellEnd"/>
+            <w:r>
+              <w:t xml:space="preserve"> Raspberry Pi Case Holder w/ Heat Sinks and Supporting Camera Installation</w:t>
             </w:r>
           </w:p>
         </w:tc>
@@ -6723,7 +7070,15 @@
               <w:spacing w:line="240" w:lineRule="auto"/>
             </w:pPr>
             <w:r>
-              <w:t>A case holder provide a more compact system and provide proper system cooling</w:t>
+              <w:t xml:space="preserve">A case holder </w:t>
+            </w:r>
+            <w:proofErr w:type="gramStart"/>
+            <w:r>
+              <w:t>provide</w:t>
+            </w:r>
+            <w:proofErr w:type="gramEnd"/>
+            <w:r>
+              <w:t xml:space="preserve"> a more compact system and provide proper system cooling</w:t>
             </w:r>
           </w:p>
         </w:tc>
@@ -6839,7 +7194,11 @@
               <w:spacing w:line="240" w:lineRule="auto"/>
             </w:pPr>
             <w:r>
-              <w:t>Brushless DC Cooling Fan 3007S 5.0V/160mA DC</w:t>
+              <w:t xml:space="preserve">Brushless DC Cooling Fan 3007S </w:t>
+            </w:r>
+            <w:r>
+              <w:lastRenderedPageBreak/>
+              <w:t>5.0V/160mA DC</w:t>
             </w:r>
           </w:p>
         </w:tc>
@@ -6861,11 +7220,12 @@
               <w:spacing w:line="240" w:lineRule="auto"/>
             </w:pPr>
             <w:r>
-              <w:t xml:space="preserve">A DC component installed into the RPi case to provide system cooling when the system gets too hot (System Temperature &gt; 65.0 </w:t>
-            </w:r>
-            <w:r>
               <w:lastRenderedPageBreak/>
-              <w:t>Degrees Celsius the fan turns on)</w:t>
+              <w:t xml:space="preserve">A DC component installed </w:t>
+            </w:r>
+            <w:r>
+              <w:lastRenderedPageBreak/>
+              <w:t>into the RPi case to provide system cooling when the system gets too hot (System Temperature &gt; 65.0 Degrees Celsius the fan turns on)</w:t>
             </w:r>
           </w:p>
         </w:tc>
@@ -6932,7 +7292,11 @@
               <w:spacing w:line="240" w:lineRule="auto"/>
             </w:pPr>
             <w:r>
-              <w:t>https://www.amazon.com/Brushless-Cooling-30x30x07mm-Sleeve-bearing-Skywalking/dp/B00JDXLXZ6</w:t>
+              <w:t>https://www.amazon.com/Brushl</w:t>
+            </w:r>
+            <w:r>
+              <w:lastRenderedPageBreak/>
+              <w:t>ess-Cooling-30x30x07mm-Sleeve-bearing-Skywalking/dp/B00JDXLXZ6</w:t>
             </w:r>
           </w:p>
         </w:tc>
@@ -6954,6 +7318,7 @@
               <w:spacing w:line="240" w:lineRule="auto"/>
             </w:pPr>
             <w:r>
+              <w:lastRenderedPageBreak/>
               <w:t>N/A</w:t>
             </w:r>
           </w:p>
@@ -7316,16 +7681,6 @@
       </w:tr>
       <w:bookmarkEnd w:id="0"/>
     </w:tbl>
-    <w:p>
-      <w:pPr>
-        <w:spacing w:before="240" w:after="240"/>
-      </w:pPr>
-    </w:p>
-    <w:p>
-      <w:pPr>
-        <w:spacing w:before="240" w:after="240"/>
-      </w:pPr>
-    </w:p>
     <w:p>
       <w:pPr>
         <w:spacing w:before="240" w:after="240"/>
@@ -7381,19 +7736,21 @@
       <w:r>
         <w:t xml:space="preserve"> </w:t>
       </w:r>
-      <w:r>
-        <w:t>https://youtu.be/Ctj7EP3sql8</w:t>
-      </w:r>
+      <w:hyperlink r:id="rId12" w:history="1">
+        <w:r>
+          <w:rPr>
+            <w:rStyle w:val="Hyperlink"/>
+          </w:rPr>
+          <w:t>https://youtu.be/Ctj7EP3sql8</w:t>
+        </w:r>
+      </w:hyperlink>
     </w:p>
     <w:p>
       <w:pPr>
         <w:spacing w:before="240" w:after="240"/>
       </w:pPr>
       <w:r>
-        <w:t>Description (with screenshots and/or photos if applicable):</w:t>
-      </w:r>
-      <w:r>
-        <w:t xml:space="preserve"> In this section, we test the accuracy and efficiency of the pothole detection system.</w:t>
+        <w:t>In this section, we test the accuracy and efficiency of the pothole detection system.</w:t>
       </w:r>
       <w:r>
         <w:t xml:space="preserve"> I was unable to increase the playback speed of the actual video, so be sure to increase the playback speed on YouTube to 2x.</w:t>
@@ -7408,6 +7765,7 @@
         <w:rPr>
           <w:noProof/>
         </w:rPr>
+        <w:lastRenderedPageBreak/>
         <w:drawing>
           <wp:inline distT="0" distB="0" distL="0" distR="0" wp14:anchorId="27307557" wp14:editId="0329B435">
             <wp:extent cx="2946502" cy="2534118"/>
@@ -7426,7 +7784,7 @@
                     </pic:cNvPicPr>
                   </pic:nvPicPr>
                   <pic:blipFill>
-                    <a:blip r:embed="rId12" cstate="print">
+                    <a:blip r:embed="rId13" cstate="print">
                       <a:extLst>
                         <a:ext uri="{28A0092B-C50C-407E-A947-70E740481C1C}">
                           <a14:useLocalDpi xmlns:a14="http://schemas.microsoft.com/office/drawing/2010/main" val="0"/>
@@ -7463,11 +7821,7 @@
         <w:spacing w:before="240" w:after="240"/>
       </w:pPr>
       <w:r>
-        <w:t xml:space="preserve">In the screenshot above, we can see two potholes are detected with confidence levels of 85% and 99%. One major area of concern is the distance in which potholes can be detected. Since we want to detect potholes as early as possible, speed and visibility play a large role in early detection, which can be improved by using a higher quality camera or training with higher quality </w:t>
-      </w:r>
-      <w:r>
-        <w:lastRenderedPageBreak/>
-        <w:t xml:space="preserve">images at the cost of higher computational demands. Overall, we can see the PDS is capable of identifying and labeling potholes and is overall confident in its </w:t>
+        <w:t xml:space="preserve">In the screenshot above, we can see two potholes are detected with confidence levels of 85% and 99%. One major area of concern is the distance in which potholes can be detected. Since we want to detect potholes as early as possible, speed and visibility play a large role in early detection, which can be improved by using a higher quality camera or training with higher quality images at the cost of higher computational demands. Overall, we can see the PDS is capable of identifying and labeling potholes and is overall confident in its </w:t>
       </w:r>
       <w:r>
         <w:t>labeling</w:t>
@@ -7492,7 +7846,21 @@
         <w:rPr>
           <w:u w:val="single"/>
         </w:rPr>
-        <w:t>Calculating the Mean Average Precision (mAP) Confusion Matrix of the System:</w:t>
+        <w:t>Calculating the Mean Average Precision (</w:t>
+      </w:r>
+      <w:proofErr w:type="spellStart"/>
+      <w:r>
+        <w:rPr>
+          <w:u w:val="single"/>
+        </w:rPr>
+        <w:t>mAP</w:t>
+      </w:r>
+      <w:proofErr w:type="spellEnd"/>
+      <w:r>
+        <w:rPr>
+          <w:u w:val="single"/>
+        </w:rPr>
+        <w:t>) Confusion Matrix of the System:</w:t>
       </w:r>
     </w:p>
     <w:p>
@@ -7503,39 +7871,44 @@
         <w:t>Demo video link:</w:t>
       </w:r>
       <w:r>
-        <w:t xml:space="preserve"> N/A</w:t>
+        <w:t xml:space="preserve"> N/A </w:t>
       </w:r>
     </w:p>
     <w:p>
       <w:pPr>
         <w:spacing w:before="240" w:after="240"/>
-      </w:pPr>
-      <w:r>
-        <w:t>Description (with screenshots and/or photos if applicable):</w:t>
-      </w:r>
-      <w:r>
-        <w:t xml:space="preserve"> </w:t>
+        <w:jc w:val="center"/>
+        <w:rPr>
+          <w:b/>
+          <w:bCs/>
+        </w:rPr>
+      </w:pPr>
+      <w:r>
+        <w:rPr>
+          <w:b/>
+          <w:bCs/>
+        </w:rPr>
+        <w:t xml:space="preserve">Calculating </w:t>
+      </w:r>
+      <w:proofErr w:type="spellStart"/>
+      <w:r>
+        <w:rPr>
+          <w:b/>
+          <w:bCs/>
+        </w:rPr>
+        <w:t>mAP</w:t>
+      </w:r>
+      <w:proofErr w:type="spellEnd"/>
+      <w:r>
+        <w:rPr>
+          <w:b/>
+          <w:bCs/>
+        </w:rPr>
+        <w:t xml:space="preserve"> Value</w:t>
       </w:r>
     </w:p>
     <w:p>
       <w:pPr>
-        <w:spacing w:before="240" w:after="240"/>
-        <w:jc w:val="center"/>
-        <w:rPr>
-          <w:b/>
-          <w:bCs/>
-        </w:rPr>
-      </w:pPr>
-      <w:r>
-        <w:rPr>
-          <w:b/>
-          <w:bCs/>
-        </w:rPr>
-        <w:t>Calculating mAP Value</w:t>
-      </w:r>
-    </w:p>
-    <w:p>
-      <w:pPr>
         <w:pStyle w:val="NormalWeb"/>
         <w:jc w:val="center"/>
       </w:pPr>
@@ -7543,6 +7916,7 @@
         <w:rPr>
           <w:noProof/>
         </w:rPr>
+        <w:lastRenderedPageBreak/>
         <w:drawing>
           <wp:inline distT="0" distB="0" distL="0" distR="0" wp14:anchorId="329B3AA5" wp14:editId="1A374C43">
             <wp:extent cx="1823452" cy="3810326"/>
@@ -7561,7 +7935,7 @@
                     </pic:cNvPicPr>
                   </pic:nvPicPr>
                   <pic:blipFill>
-                    <a:blip r:embed="rId13">
+                    <a:blip r:embed="rId14">
                       <a:extLst>
                         <a:ext uri="{28A0092B-C50C-407E-A947-70E740481C1C}">
                           <a14:useLocalDpi xmlns:a14="http://schemas.microsoft.com/office/drawing/2010/main" val="0"/>
@@ -7608,23 +7982,25 @@
           <w:sz w:val="22"/>
           <w:szCs w:val="22"/>
         </w:rPr>
-        <w:t xml:space="preserve">The mAP </w:t>
-      </w:r>
+        <w:t xml:space="preserve">The </w:t>
+      </w:r>
+      <w:proofErr w:type="spellStart"/>
       <w:r>
         <w:rPr>
           <w:rFonts w:ascii="Arial" w:hAnsi="Arial" w:cs="Arial"/>
           <w:sz w:val="22"/>
           <w:szCs w:val="22"/>
         </w:rPr>
-        <w:t>of this system was calculated using</w:t>
-      </w:r>
+        <w:t>mAP</w:t>
+      </w:r>
+      <w:proofErr w:type="spellEnd"/>
       <w:r>
         <w:rPr>
           <w:rFonts w:ascii="Arial" w:hAnsi="Arial" w:cs="Arial"/>
           <w:sz w:val="22"/>
           <w:szCs w:val="22"/>
         </w:rPr>
-        <w:t xml:space="preserve"> 69 images out of the 776 images, roughly 10% of the total dataset. The test images are never seen by the trained model, so we can evaluate its accuracy and precision without bias. </w:t>
+        <w:t xml:space="preserve"> </w:t>
       </w:r>
       <w:r>
         <w:rPr>
@@ -7632,7 +8008,7 @@
           <w:sz w:val="22"/>
           <w:szCs w:val="22"/>
         </w:rPr>
-        <w:t xml:space="preserve">This is calculated by calculating the Intersection Over Union (IOU), a ratio between the intersection of the predicted boxes over the actual, or ground-truth boxes, at different confidence thresholds and calculating the average. In the screenshot above, the mAP of the PDS is 63.27%, which is a great improvement compared to the YOLOv4-Tiny version with </w:t>
+        <w:t>of this system was calculated using</w:t>
       </w:r>
       <w:r>
         <w:rPr>
@@ -7640,7 +8016,7 @@
           <w:sz w:val="22"/>
           <w:szCs w:val="22"/>
         </w:rPr>
-        <w:t>a</w:t>
+        <w:t xml:space="preserve"> 69 images out of the 776 images, roughly 10% of the total dataset. The test images are never seen by the trained model, so we can evaluate its accuracy and precision without bias. </w:t>
       </w:r>
       <w:r>
         <w:rPr>
@@ -7648,7 +8024,59 @@
           <w:sz w:val="22"/>
           <w:szCs w:val="22"/>
         </w:rPr>
-        <w:t xml:space="preserve"> mAP of 59.10%.</w:t>
+        <w:t xml:space="preserve">This is calculated by calculating the Intersection Over Union (IOU), a ratio between the intersection of the predicted boxes over the actual, or ground-truth boxes, at different confidence thresholds and calculating the average. In the screenshot above, the </w:t>
+      </w:r>
+      <w:proofErr w:type="spellStart"/>
+      <w:r>
+        <w:rPr>
+          <w:rFonts w:ascii="Arial" w:hAnsi="Arial" w:cs="Arial"/>
+          <w:sz w:val="22"/>
+          <w:szCs w:val="22"/>
+        </w:rPr>
+        <w:t>mAP</w:t>
+      </w:r>
+      <w:proofErr w:type="spellEnd"/>
+      <w:r>
+        <w:rPr>
+          <w:rFonts w:ascii="Arial" w:hAnsi="Arial" w:cs="Arial"/>
+          <w:sz w:val="22"/>
+          <w:szCs w:val="22"/>
+        </w:rPr>
+        <w:t xml:space="preserve"> of the PDS is 63.27%, which is a great improvement compared to the YOLOv4-Tiny version with </w:t>
+      </w:r>
+      <w:r>
+        <w:rPr>
+          <w:rFonts w:ascii="Arial" w:hAnsi="Arial" w:cs="Arial"/>
+          <w:sz w:val="22"/>
+          <w:szCs w:val="22"/>
+        </w:rPr>
+        <w:t>a</w:t>
+      </w:r>
+      <w:r>
+        <w:rPr>
+          <w:rFonts w:ascii="Arial" w:hAnsi="Arial" w:cs="Arial"/>
+          <w:sz w:val="22"/>
+          <w:szCs w:val="22"/>
+        </w:rPr>
+        <w:t xml:space="preserve"> </w:t>
+      </w:r>
+      <w:proofErr w:type="spellStart"/>
+      <w:r>
+        <w:rPr>
+          <w:rFonts w:ascii="Arial" w:hAnsi="Arial" w:cs="Arial"/>
+          <w:sz w:val="22"/>
+          <w:szCs w:val="22"/>
+        </w:rPr>
+        <w:t>mAP</w:t>
+      </w:r>
+      <w:proofErr w:type="spellEnd"/>
+      <w:r>
+        <w:rPr>
+          <w:rFonts w:ascii="Arial" w:hAnsi="Arial" w:cs="Arial"/>
+          <w:sz w:val="22"/>
+          <w:szCs w:val="22"/>
+        </w:rPr>
+        <w:t xml:space="preserve"> of 59.10%.</w:t>
       </w:r>
     </w:p>
     <w:p>
@@ -7698,7 +8126,6 @@
         <w:rPr>
           <w:noProof/>
         </w:rPr>
-        <w:lastRenderedPageBreak/>
         <w:drawing>
           <wp:inline distT="0" distB="0" distL="0" distR="0" wp14:anchorId="3898A14E" wp14:editId="13074BD7">
             <wp:extent cx="2970010" cy="2500076"/>
@@ -7717,7 +8144,7 @@
                     </pic:cNvPicPr>
                   </pic:nvPicPr>
                   <pic:blipFill>
-                    <a:blip r:embed="rId14" cstate="print">
+                    <a:blip r:embed="rId15" cstate="print">
                       <a:extLst>
                         <a:ext uri="{28A0092B-C50C-407E-A947-70E740481C1C}">
                           <a14:useLocalDpi xmlns:a14="http://schemas.microsoft.com/office/drawing/2010/main" val="0"/>
@@ -7770,7 +8197,7 @@
                     </pic:cNvPicPr>
                   </pic:nvPicPr>
                   <pic:blipFill>
-                    <a:blip r:embed="rId15" cstate="print">
+                    <a:blip r:embed="rId16" cstate="print">
                       <a:extLst>
                         <a:ext uri="{28A0092B-C50C-407E-A947-70E740481C1C}">
                           <a14:useLocalDpi xmlns:a14="http://schemas.microsoft.com/office/drawing/2010/main" val="0"/>
@@ -7810,6 +8237,7 @@
         <w:rPr>
           <w:noProof/>
         </w:rPr>
+        <w:lastRenderedPageBreak/>
         <w:drawing>
           <wp:inline distT="0" distB="0" distL="0" distR="0" wp14:anchorId="02E2E998" wp14:editId="416FF435">
             <wp:extent cx="2970344" cy="1248116"/>
@@ -7828,7 +8256,7 @@
                     </pic:cNvPicPr>
                   </pic:nvPicPr>
                   <pic:blipFill>
-                    <a:blip r:embed="rId16" cstate="print">
+                    <a:blip r:embed="rId17" cstate="print">
                       <a:extLst>
                         <a:ext uri="{28A0092B-C50C-407E-A947-70E740481C1C}">
                           <a14:useLocalDpi xmlns:a14="http://schemas.microsoft.com/office/drawing/2010/main" val="0"/>
@@ -7887,7 +8315,7 @@
                     </pic:cNvPicPr>
                   </pic:nvPicPr>
                   <pic:blipFill>
-                    <a:blip r:embed="rId17" cstate="print">
+                    <a:blip r:embed="rId18" cstate="print">
                       <a:extLst>
                         <a:ext uri="{28A0092B-C50C-407E-A947-70E740481C1C}">
                           <a14:useLocalDpi xmlns:a14="http://schemas.microsoft.com/office/drawing/2010/main" val="0"/>
@@ -7945,7 +8373,7 @@
                     </pic:cNvPicPr>
                   </pic:nvPicPr>
                   <pic:blipFill>
-                    <a:blip r:embed="rId18" cstate="print">
+                    <a:blip r:embed="rId19" cstate="print">
                       <a:extLst>
                         <a:ext uri="{28A0092B-C50C-407E-A947-70E740481C1C}">
                           <a14:useLocalDpi xmlns:a14="http://schemas.microsoft.com/office/drawing/2010/main" val="0"/>
@@ -8001,7 +8429,7 @@
                     </pic:cNvPicPr>
                   </pic:nvPicPr>
                   <pic:blipFill>
-                    <a:blip r:embed="rId19" cstate="print">
+                    <a:blip r:embed="rId20" cstate="print">
                       <a:extLst>
                         <a:ext uri="{28A0092B-C50C-407E-A947-70E740481C1C}">
                           <a14:useLocalDpi xmlns:a14="http://schemas.microsoft.com/office/drawing/2010/main" val="0"/>
@@ -8057,7 +8485,7 @@
                     </pic:cNvPicPr>
                   </pic:nvPicPr>
                   <pic:blipFill>
-                    <a:blip r:embed="rId20" cstate="print">
+                    <a:blip r:embed="rId21" cstate="print">
                       <a:extLst>
                         <a:ext uri="{28A0092B-C50C-407E-A947-70E740481C1C}">
                           <a14:useLocalDpi xmlns:a14="http://schemas.microsoft.com/office/drawing/2010/main" val="0"/>
@@ -8113,7 +8541,7 @@
                     </pic:cNvPicPr>
                   </pic:nvPicPr>
                   <pic:blipFill>
-                    <a:blip r:embed="rId21" cstate="print">
+                    <a:blip r:embed="rId22" cstate="print">
                       <a:extLst>
                         <a:ext uri="{28A0092B-C50C-407E-A947-70E740481C1C}">
                           <a14:useLocalDpi xmlns:a14="http://schemas.microsoft.com/office/drawing/2010/main" val="0"/>
@@ -8216,7 +8644,7 @@
           <w:sz w:val="22"/>
           <w:szCs w:val="22"/>
         </w:rPr>
-        <w:t xml:space="preserve">In our case, a  positive is a pothole and a negative is not a pothole. </w:t>
+        <w:t xml:space="preserve">In our case, </w:t>
       </w:r>
       <w:r>
         <w:rPr>
@@ -8224,7 +8652,7 @@
           <w:sz w:val="22"/>
           <w:szCs w:val="22"/>
         </w:rPr>
-        <w:t>The confusion matrix is shown on the top left with the calculated metrics on the top right. By adding the number of true values over the total number of images, we get an accuracy rate of (17+28)/(17+18+19+5) = 45/69, or approximately 65.22%, about the same as our mAP value calculated from earlier.</w:t>
+        <w:t>a positive</w:t>
       </w:r>
       <w:r>
         <w:rPr>
@@ -8232,18 +8660,60 @@
           <w:sz w:val="22"/>
           <w:szCs w:val="22"/>
         </w:rPr>
-        <w:t xml:space="preserve"> Other metrics, such as the precision, recall, and F1-Score can also be viewed above.</w:t>
-      </w:r>
-    </w:p>
-    <w:p>
-      <w:pPr>
-        <w:pStyle w:val="NormalWeb"/>
+        <w:t xml:space="preserve"> is a pothole and a negative is not a pothole. </w:t>
+      </w:r>
+      <w:r>
         <w:rPr>
           <w:rFonts w:ascii="Arial" w:hAnsi="Arial" w:cs="Arial"/>
           <w:sz w:val="22"/>
           <w:szCs w:val="22"/>
         </w:rPr>
-      </w:pPr>
+        <w:t>The confusion matrix is shown on the top left with the calculated metrics on the top right. By adding the number of true values over the total number of images, we get an accuracy rate of (17+28)</w:t>
+      </w:r>
+      <w:proofErr w:type="gramStart"/>
+      <w:r>
+        <w:rPr>
+          <w:rFonts w:ascii="Arial" w:hAnsi="Arial" w:cs="Arial"/>
+          <w:sz w:val="22"/>
+          <w:szCs w:val="22"/>
+        </w:rPr>
+        <w:t>/(</w:t>
+      </w:r>
+      <w:proofErr w:type="gramEnd"/>
+      <w:r>
+        <w:rPr>
+          <w:rFonts w:ascii="Arial" w:hAnsi="Arial" w:cs="Arial"/>
+          <w:sz w:val="22"/>
+          <w:szCs w:val="22"/>
+        </w:rPr>
+        <w:t xml:space="preserve">17+18+19+5) = 45/69, or approximately 65.22%, about the same as our </w:t>
+      </w:r>
+      <w:proofErr w:type="spellStart"/>
+      <w:r>
+        <w:rPr>
+          <w:rFonts w:ascii="Arial" w:hAnsi="Arial" w:cs="Arial"/>
+          <w:sz w:val="22"/>
+          <w:szCs w:val="22"/>
+        </w:rPr>
+        <w:t>mAP</w:t>
+      </w:r>
+      <w:proofErr w:type="spellEnd"/>
+      <w:r>
+        <w:rPr>
+          <w:rFonts w:ascii="Arial" w:hAnsi="Arial" w:cs="Arial"/>
+          <w:sz w:val="22"/>
+          <w:szCs w:val="22"/>
+        </w:rPr>
+        <w:t xml:space="preserve"> value calculated from earlier.</w:t>
+      </w:r>
+      <w:r>
+        <w:rPr>
+          <w:rFonts w:ascii="Arial" w:hAnsi="Arial" w:cs="Arial"/>
+          <w:sz w:val="22"/>
+          <w:szCs w:val="22"/>
+        </w:rPr>
+        <w:t xml:space="preserve"> Other metrics, such as the precision, recall, and F1-Score can also be viewed above.</w:t>
+      </w:r>
     </w:p>
     <w:p>
       <w:pPr>
@@ -8269,35 +8739,35 @@
       <w:r>
         <w:t xml:space="preserve"> </w:t>
       </w:r>
-      <w:r>
-        <w:t>https://youtu.be/JVreNjIyj_A</w:t>
-      </w:r>
+      <w:hyperlink r:id="rId23" w:history="1">
+        <w:r>
+          <w:rPr>
+            <w:rStyle w:val="Hyperlink"/>
+          </w:rPr>
+          <w:t>https://youtu.be/JVreNjIyj_A</w:t>
+        </w:r>
+      </w:hyperlink>
     </w:p>
     <w:p>
       <w:pPr>
         <w:spacing w:before="240" w:after="240"/>
-      </w:pPr>
-      <w:r>
-        <w:lastRenderedPageBreak/>
-        <w:t>Description (with screenshots and/or photos if applicable):</w:t>
-      </w:r>
-      <w:r>
-        <w:t xml:space="preserve"> </w:t>
-      </w:r>
-    </w:p>
-    <w:p>
-      <w:pPr>
-        <w:pStyle w:val="NormalWeb"/>
         <w:jc w:val="center"/>
       </w:pPr>
       <w:r>
         <w:rPr>
+          <w:b/>
+          <w:bCs/>
+        </w:rPr>
+        <w:t>Real Time Pothole Detection Using Images</w:t>
+      </w:r>
+      <w:r>
+        <w:rPr>
           <w:noProof/>
         </w:rPr>
         <w:drawing>
-          <wp:inline distT="0" distB="0" distL="0" distR="0" wp14:anchorId="10DBA17E" wp14:editId="2A9C7F2C">
-            <wp:extent cx="4385625" cy="3281253"/>
-            <wp:effectExtent l="0" t="0" r="0" b="0"/>
+          <wp:inline distT="0" distB="0" distL="0" distR="0" wp14:anchorId="10DBA17E" wp14:editId="4F5AF0BC">
+            <wp:extent cx="3556341" cy="2660797"/>
+            <wp:effectExtent l="0" t="0" r="6350" b="6350"/>
             <wp:docPr id="1955916692" name="Picture 12" descr="A computer screen with a computer screen&#10;&#10;Description automatically generated"/>
             <wp:cNvGraphicFramePr>
               <a:graphicFrameLocks xmlns:a="http://schemas.openxmlformats.org/drawingml/2006/main" noChangeAspect="1"/>
@@ -8312,7 +8782,7 @@
                     </pic:cNvPicPr>
                   </pic:nvPicPr>
                   <pic:blipFill>
-                    <a:blip r:embed="rId22">
+                    <a:blip r:embed="rId24">
                       <a:extLst>
                         <a:ext uri="{28A0092B-C50C-407E-A947-70E740481C1C}">
                           <a14:useLocalDpi xmlns:a14="http://schemas.microsoft.com/office/drawing/2010/main" val="0"/>
@@ -8327,7 +8797,7 @@
                   <pic:spPr bwMode="auto">
                     <a:xfrm>
                       <a:off x="0" y="0"/>
-                      <a:ext cx="4389116" cy="3283865"/>
+                      <a:ext cx="3566948" cy="2668733"/>
                     </a:xfrm>
                     <a:prstGeom prst="rect">
                       <a:avLst/>
@@ -8349,10 +8819,19 @@
         <w:spacing w:before="240" w:after="240"/>
       </w:pPr>
       <w:r>
+        <w:lastRenderedPageBreak/>
         <w:t>In this demo, we are testing the speed and accuracy of the PDS in real time using pothole images for inferencing. As mentioned previously, the YOLOv4-Tiny model ran at a frame rate up to 0.7 FPS, which was too slow for operation</w:t>
       </w:r>
       <w:r>
-        <w:t xml:space="preserve"> unlike the current SSD-Mobilenet-v2 model operating in the 1.5 – 3.0 FPS range. The model was trained on Tensorflow and converted to TF-Lite for mobile applications and quantized, or rather, converted the floating values to integer-based values to improve latency and reduce peak memory usage. </w:t>
+        <w:t xml:space="preserve"> unlike the current SSD-Mobilenet-v2 model operating in the 1.5 – 3.0 FPS range. The model was trained on </w:t>
+      </w:r>
+      <w:proofErr w:type="spellStart"/>
+      <w:r>
+        <w:t>Tensorflow</w:t>
+      </w:r>
+      <w:proofErr w:type="spellEnd"/>
+      <w:r>
+        <w:t xml:space="preserve"> and converted to TF-Lite for mobile applications and quantized, or rather, converted the floating values to integer-based values to improve latency and reduce peak memory usage. </w:t>
       </w:r>
     </w:p>
     <w:p>
@@ -8384,19 +8863,21 @@
       <w:r>
         <w:t xml:space="preserve"> </w:t>
       </w:r>
-      <w:r>
-        <w:t>https://youtube.com/shorts/EHJMzl2ra3Y?feature=share</w:t>
-      </w:r>
+      <w:hyperlink r:id="rId25" w:history="1">
+        <w:r>
+          <w:rPr>
+            <w:rStyle w:val="Hyperlink"/>
+          </w:rPr>
+          <w:t>https://youtube.com/shorts/EHJMzl2ra3Y?feature=share</w:t>
+        </w:r>
+      </w:hyperlink>
     </w:p>
     <w:p>
       <w:pPr>
         <w:spacing w:before="240" w:after="240"/>
       </w:pPr>
       <w:r>
-        <w:t>Description (with screenshots and/or photos if applicable):</w:t>
-      </w:r>
-      <w:r>
-        <w:t xml:space="preserve"> This demo capture</w:t>
+        <w:t>This demo capture</w:t>
       </w:r>
       <w:r>
         <w:t>s the operation of the piezoelectric buzzer in the PDS. When the PDS detects a pothole, the buzzer emits and audible alarm for 100ms until the pothole is out of sight. The wiring of this component is shown below.</w:t>
@@ -8428,7 +8909,6 @@
         <w:rPr>
           <w:noProof/>
         </w:rPr>
-        <w:lastRenderedPageBreak/>
         <w:drawing>
           <wp:inline distT="0" distB="0" distL="0" distR="0" wp14:anchorId="71F5FF95" wp14:editId="58211170">
             <wp:extent cx="1957137" cy="2098264"/>
@@ -8447,7 +8927,7 @@
                     </pic:cNvPicPr>
                   </pic:nvPicPr>
                   <pic:blipFill>
-                    <a:blip r:embed="rId23" cstate="print">
+                    <a:blip r:embed="rId26" cstate="print">
                       <a:extLst>
                         <a:ext uri="{28A0092B-C50C-407E-A947-70E740481C1C}">
                           <a14:useLocalDpi xmlns:a14="http://schemas.microsoft.com/office/drawing/2010/main" val="0"/>
@@ -8502,7 +8982,7 @@
       <w:r>
         <w:t xml:space="preserve">Using GPSMON: </w:t>
       </w:r>
-      <w:hyperlink r:id="rId24" w:history="1">
+      <w:hyperlink r:id="rId27" w:history="1">
         <w:r>
           <w:rPr>
             <w:rStyle w:val="Hyperlink"/>
@@ -8514,11 +8994,14 @@
     <w:p>
       <w:pPr>
         <w:spacing w:before="240" w:after="240"/>
+        <w:rPr>
+          <w:rStyle w:val="Hyperlink"/>
+        </w:rPr>
       </w:pPr>
       <w:r>
         <w:t xml:space="preserve">Using get_location.py: </w:t>
       </w:r>
-      <w:hyperlink r:id="rId25" w:history="1">
+      <w:hyperlink r:id="rId28" w:history="1">
         <w:r>
           <w:rPr>
             <w:rStyle w:val="Hyperlink"/>
@@ -8530,6 +9013,35 @@
     <w:p>
       <w:pPr>
         <w:spacing w:before="240" w:after="240"/>
+        <w:rPr>
+          <w:rStyle w:val="Hyperlink"/>
+        </w:rPr>
+      </w:pPr>
+    </w:p>
+    <w:p>
+      <w:pPr>
+        <w:spacing w:before="240" w:after="240"/>
+        <w:rPr>
+          <w:rStyle w:val="Hyperlink"/>
+        </w:rPr>
+      </w:pPr>
+    </w:p>
+    <w:p>
+      <w:pPr>
+        <w:spacing w:before="240" w:after="240"/>
+        <w:rPr>
+          <w:rStyle w:val="Hyperlink"/>
+        </w:rPr>
+      </w:pPr>
+    </w:p>
+    <w:p>
+      <w:pPr>
+        <w:spacing w:before="240" w:after="240"/>
+      </w:pPr>
+    </w:p>
+    <w:p>
+      <w:pPr>
+        <w:spacing w:before="240" w:after="240"/>
         <w:jc w:val="center"/>
         <w:rPr>
           <w:b/>
@@ -8541,6 +9053,7 @@
           <w:b/>
           <w:bCs/>
         </w:rPr>
+        <w:lastRenderedPageBreak/>
         <w:t>Wiring of the NEO-6M GPS Module</w:t>
       </w:r>
     </w:p>
@@ -8571,7 +9084,7 @@
                     </pic:cNvPicPr>
                   </pic:nvPicPr>
                   <pic:blipFill>
-                    <a:blip r:embed="rId26" cstate="print">
+                    <a:blip r:embed="rId29" cstate="print">
                       <a:extLst>
                         <a:ext uri="{28A0092B-C50C-407E-A947-70E740481C1C}">
                           <a14:useLocalDpi xmlns:a14="http://schemas.microsoft.com/office/drawing/2010/main" val="0"/>
@@ -8608,13 +9121,18 @@
         <w:spacing w:before="240" w:after="240"/>
       </w:pPr>
       <w:r>
-        <w:t>Description (with screenshots and/or photos if applicable):</w:t>
-      </w:r>
-      <w:r>
-        <w:t xml:space="preserve"> The first video shows GPS data being displayed in pretty format.</w:t>
-      </w:r>
-      <w:r>
-        <w:t xml:space="preserve"> We also know the GPS module is functional when the blue LED on the board is blinking, indicating that a satellite/satellites are tracking this module, as shown in the image below.</w:t>
+        <w:t>The first video shows GPS data being displayed in pretty format.</w:t>
+      </w:r>
+      <w:r>
+        <w:t xml:space="preserve"> We also know the GPS module is functional when the blue LED on the board is blinking, indicating that </w:t>
+      </w:r>
+      <w:proofErr w:type="gramStart"/>
+      <w:r>
+        <w:t>a satellite/satellites</w:t>
+      </w:r>
+      <w:proofErr w:type="gramEnd"/>
+      <w:r>
+        <w:t xml:space="preserve"> are tracking this module, as shown in the image below.</w:t>
       </w:r>
     </w:p>
     <w:p>
@@ -8643,11 +9161,10 @@
         <w:rPr>
           <w:noProof/>
         </w:rPr>
-        <w:lastRenderedPageBreak/>
         <w:drawing>
-          <wp:inline distT="0" distB="0" distL="0" distR="0" wp14:anchorId="23F0A2D1" wp14:editId="6FE374E1">
-            <wp:extent cx="2780632" cy="2318382"/>
-            <wp:effectExtent l="0" t="0" r="1270" b="6350"/>
+          <wp:inline distT="0" distB="0" distL="0" distR="0" wp14:anchorId="23F0A2D1" wp14:editId="7BDFFD98">
+            <wp:extent cx="2298079" cy="1916048"/>
+            <wp:effectExtent l="0" t="0" r="6985" b="8255"/>
             <wp:docPr id="1543793591" name="Picture 16"/>
             <wp:cNvGraphicFramePr>
               <a:graphicFrameLocks xmlns:a="http://schemas.openxmlformats.org/drawingml/2006/main" noChangeAspect="1"/>
@@ -8662,7 +9179,7 @@
                     </pic:cNvPicPr>
                   </pic:nvPicPr>
                   <pic:blipFill>
-                    <a:blip r:embed="rId27" cstate="print">
+                    <a:blip r:embed="rId30" cstate="print">
                       <a:extLst>
                         <a:ext uri="{28A0092B-C50C-407E-A947-70E740481C1C}">
                           <a14:useLocalDpi xmlns:a14="http://schemas.microsoft.com/office/drawing/2010/main" val="0"/>
@@ -8677,7 +9194,7 @@
                   <pic:spPr bwMode="auto">
                     <a:xfrm>
                       <a:off x="0" y="0"/>
-                      <a:ext cx="2783958" cy="2321155"/>
+                      <a:ext cx="2306756" cy="1923283"/>
                     </a:xfrm>
                     <a:prstGeom prst="rect">
                       <a:avLst/>
@@ -8711,6 +9228,21 @@
     <w:p>
       <w:pPr>
         <w:spacing w:before="240" w:after="240"/>
+      </w:pPr>
+    </w:p>
+    <w:p>
+      <w:pPr>
+        <w:spacing w:before="240" w:after="240"/>
+      </w:pPr>
+    </w:p>
+    <w:p>
+      <w:pPr>
+        <w:spacing w:before="240" w:after="240"/>
+      </w:pPr>
+    </w:p>
+    <w:p>
+      <w:pPr>
+        <w:spacing w:before="240" w:after="240"/>
         <w:jc w:val="center"/>
       </w:pPr>
       <w:r>
@@ -8718,6 +9250,7 @@
           <w:b/>
           <w:bCs/>
         </w:rPr>
+        <w:lastRenderedPageBreak/>
         <w:t>Pothole-log.txt File</w:t>
       </w:r>
       <w:r>
@@ -8737,7 +9270,7 @@
           <w:noProof/>
         </w:rPr>
         <w:drawing>
-          <wp:inline distT="0" distB="0" distL="0" distR="0" wp14:anchorId="19F0EE5C" wp14:editId="621ED9EA">
+          <wp:inline distT="0" distB="0" distL="0" distR="0" wp14:anchorId="19F0EE5C" wp14:editId="4E5F2872">
             <wp:extent cx="5943600" cy="666115"/>
             <wp:effectExtent l="0" t="0" r="0" b="635"/>
             <wp:docPr id="97915418" name="Picture 13"/>
@@ -8754,7 +9287,7 @@
                     </pic:cNvPicPr>
                   </pic:nvPicPr>
                   <pic:blipFill>
-                    <a:blip r:embed="rId28">
+                    <a:blip r:embed="rId31">
                       <a:extLst>
                         <a:ext uri="{28A0092B-C50C-407E-A947-70E740481C1C}">
                           <a14:useLocalDpi xmlns:a14="http://schemas.microsoft.com/office/drawing/2010/main" val="0"/>
@@ -8789,81 +9322,58 @@
     <w:p>
       <w:pPr>
         <w:spacing w:before="240" w:after="240"/>
-      </w:pPr>
+        <w:rPr>
+          <w:u w:val="single"/>
+        </w:rPr>
+      </w:pPr>
+      <w:r>
+        <w:rPr>
+          <w:u w:val="single"/>
+        </w:rPr>
+        <w:t>Real Time Object Detection on the Road:</w:t>
+      </w:r>
     </w:p>
     <w:p>
       <w:pPr>
         <w:spacing w:before="240" w:after="240"/>
-        <w:rPr>
-          <w:u w:val="single"/>
-        </w:rPr>
-      </w:pPr>
-      <w:r>
-        <w:rPr>
-          <w:u w:val="single"/>
-        </w:rPr>
-        <w:t>Real Time Object Detection on the Road:</w:t>
+      </w:pPr>
+      <w:r>
+        <w:t>Demo video link:</w:t>
+      </w:r>
+      <w:r>
+        <w:t xml:space="preserve"> </w:t>
+      </w:r>
+      <w:hyperlink r:id="rId32" w:history="1">
+        <w:r>
+          <w:rPr>
+            <w:rStyle w:val="Hyperlink"/>
+          </w:rPr>
+          <w:t>https://youtu.be/eViJFH5Mxow</w:t>
+        </w:r>
+      </w:hyperlink>
+      <w:r>
+        <w:t xml:space="preserve"> </w:t>
       </w:r>
     </w:p>
     <w:p>
       <w:pPr>
         <w:spacing w:before="240" w:after="240"/>
-      </w:pPr>
-      <w:r>
-        <w:t>Demo video link:</w:t>
-      </w:r>
-      <w:r>
-        <w:t xml:space="preserve"> </w:t>
-      </w:r>
-      <w:r>
-        <w:t>https://youtu.be/eViJFH5Mxow</w:t>
+        <w:jc w:val="center"/>
+        <w:rPr>
+          <w:b/>
+          <w:bCs/>
+        </w:rPr>
+      </w:pPr>
+      <w:r>
+        <w:rPr>
+          <w:b/>
+          <w:bCs/>
+        </w:rPr>
+        <w:t>Dashboard Placement of the PDS</w:t>
       </w:r>
     </w:p>
     <w:p>
       <w:pPr>
-        <w:spacing w:before="240" w:after="240"/>
-      </w:pPr>
-      <w:r>
-        <w:t>Description (with screenshots and/or photos if applicable):</w:t>
-      </w:r>
-      <w:r>
-        <w:t xml:space="preserve"> </w:t>
-      </w:r>
-    </w:p>
-    <w:p>
-      <w:pPr>
-        <w:spacing w:before="240" w:after="240"/>
-      </w:pPr>
-    </w:p>
-    <w:p>
-      <w:pPr>
-        <w:spacing w:before="240" w:after="240"/>
-      </w:pPr>
-    </w:p>
-    <w:p>
-      <w:pPr>
-        <w:spacing w:before="240" w:after="240"/>
-      </w:pPr>
-    </w:p>
-    <w:p>
-      <w:pPr>
-        <w:spacing w:before="240" w:after="240"/>
-        <w:jc w:val="center"/>
-        <w:rPr>
-          <w:b/>
-          <w:bCs/>
-        </w:rPr>
-      </w:pPr>
-      <w:r>
-        <w:rPr>
-          <w:b/>
-          <w:bCs/>
-        </w:rPr>
-        <w:t>Dashboard Placement of the PDS</w:t>
-      </w:r>
-    </w:p>
-    <w:p>
-      <w:pPr>
         <w:pStyle w:val="NormalWeb"/>
         <w:jc w:val="center"/>
       </w:pPr>
@@ -8871,11 +9381,10 @@
         <w:rPr>
           <w:noProof/>
         </w:rPr>
-        <w:lastRenderedPageBreak/>
         <w:drawing>
-          <wp:inline distT="0" distB="0" distL="0" distR="0" wp14:anchorId="5E831CBE" wp14:editId="7C3B26CE">
-            <wp:extent cx="3208455" cy="2405656"/>
-            <wp:effectExtent l="1270" t="0" r="0" b="0"/>
+          <wp:inline distT="0" distB="0" distL="0" distR="0" wp14:anchorId="5E831CBE" wp14:editId="62ECEAEA">
+            <wp:extent cx="1952970" cy="1464311"/>
+            <wp:effectExtent l="0" t="3492" r="6032" b="6033"/>
             <wp:docPr id="2108519618" name="Picture 1" descr="A close-up of a device&#10;&#10;Description automatically generated"/>
             <wp:cNvGraphicFramePr>
               <a:graphicFrameLocks xmlns:a="http://schemas.openxmlformats.org/drawingml/2006/main" noChangeAspect="1"/>
@@ -8890,7 +9399,7 @@
                     </pic:cNvPicPr>
                   </pic:nvPicPr>
                   <pic:blipFill>
-                    <a:blip r:embed="rId29">
+                    <a:blip r:embed="rId33" cstate="print">
                       <a:extLst>
                         <a:ext uri="{28A0092B-C50C-407E-A947-70E740481C1C}">
                           <a14:useLocalDpi xmlns:a14="http://schemas.microsoft.com/office/drawing/2010/main" val="0"/>
@@ -8905,7 +9414,7 @@
                   <pic:spPr bwMode="auto">
                     <a:xfrm rot="5400000">
                       <a:off x="0" y="0"/>
-                      <a:ext cx="3210368" cy="2407091"/>
+                      <a:ext cx="1976599" cy="1482028"/>
                     </a:xfrm>
                     <a:prstGeom prst="rect">
                       <a:avLst/>
@@ -8930,7 +9439,13 @@
         <w:t xml:space="preserve">I originally purchased a suction holder the PDS to hang from, but realized the screw was too small for the case and was unable to use it for this design. Nevertheless, I tested the PDS in a small neighborhood, but it falsely detected potholes in the area when there were hardly any. </w:t>
       </w:r>
       <w:r>
-        <w:t xml:space="preserve">I was unable to configure the system properly for night mode driving, which may be the reason why it falsely detected potholes. The GPS module continued to blink, indicating that a satellite was tracking the location of the device, and the coordinates were being logged locally to the device. </w:t>
+        <w:t xml:space="preserve">I was unable to configure the system properly for night mode driving, which may be the reason why it falsely detected potholes. </w:t>
+      </w:r>
+      <w:r>
+        <w:t xml:space="preserve">The system was powered by a portable battery and then a car adapter, both of which met the power requirements of the system. </w:t>
+      </w:r>
+      <w:r>
+        <w:t xml:space="preserve">The GPS module continued to blink, indicating that a satellite was tracking the location of the device, and the coordinates were being logged locally to the device. </w:t>
       </w:r>
       <w:r>
         <w:t xml:space="preserve">Unfortunately, since I was unable to connect to the </w:t>
@@ -8996,11 +9511,19 @@
         <w:t>There are many improvements that can be made with the Pothole Detection System, but the performance of this system can be improved by upgrading the Raspberry Pi module, replacing the GPS module with a GSM (Global System for Mobile Communications) module, and incorporate a Coral USB accelerator. I chose the Raspberry Pi 3 B+ for my desig</w:t>
       </w:r>
       <w:r>
-        <w:t xml:space="preserve">n since I was already in possession of one, but the RPi 3B+ is a legacy system and compared to the more recent Raspberry Pi 4, which has a faster CPU, GPU, and RAM, which could improve the frame rate of the object detection process. Since the PDS in unable to connect to the internet, the idea of storing GPS data to the cloud had to be scrapped, but using a GSM module can allow the PDS to connect to the GSM network and possibly transmit data wirelessly. For higher system complexity and budget costs, the GSM module can replace the GPS module as it can also provide positioning and navigation data, as well as connect to a network wirelessly. Lastly, we </w:t>
+        <w:t xml:space="preserve">n since I was already in possession of one, but the RPi 3B+ is a legacy system and compared to the more </w:t>
       </w:r>
       <w:r>
         <w:lastRenderedPageBreak/>
-        <w:t xml:space="preserve">can dramatically increase the speed of object detection by using a Coral USB accelerator. The Coral USB </w:t>
+        <w:t xml:space="preserve">recent Raspberry Pi 4, which has a faster CPU, GPU, and RAM, which could improve the frame rate of the object detection process. Since the PDS </w:t>
+      </w:r>
+      <w:proofErr w:type="gramStart"/>
+      <w:r>
+        <w:t>in</w:t>
+      </w:r>
+      <w:proofErr w:type="gramEnd"/>
+      <w:r>
+        <w:t xml:space="preserve"> unable to connect to the internet, the idea of storing GPS data to the cloud had to be scrapped, but using a GSM module can allow the PDS to connect to the GSM network and possibly transmit data wirelessly. For higher system complexity and budget costs, the GSM module can replace the GPS module as it can also provide positioning and navigation data, as well as connect to a network wirelessly. Lastly, we can dramatically increase the speed of object detection by using a Coral USB accelerator. The Coral USB </w:t>
       </w:r>
       <w:r>
         <w:t xml:space="preserve">provides an Edge Tensor Processing Unit (TPU) to the system, enabling high speed machine learning inferencing. However, my main concern with this design was maintaining an affordable budget, so I </w:t>
@@ -9037,6 +9560,11 @@
       <w:r>
         <w:t>, and the operation of GPS devices.</w:t>
       </w:r>
+    </w:p>
+    <w:p>
+      <w:pPr>
+        <w:spacing w:before="240" w:after="240"/>
+      </w:pPr>
     </w:p>
     <w:p>
       <w:pPr>
@@ -9067,14 +9595,6 @@
           <w:b/>
         </w:rPr>
         <w:t>Contribution and Acknowledgement</w:t>
-      </w:r>
-    </w:p>
-    <w:p>
-      <w:pPr>
-        <w:spacing w:before="240" w:after="240"/>
-      </w:pPr>
-      <w:r>
-        <w:t>List the contribution of each team member</w:t>
       </w:r>
     </w:p>
     <w:tbl>
@@ -9257,10 +9777,26 @@
         <w:spacing w:before="240" w:after="240"/>
       </w:pPr>
       <w:r>
-        <w:t>I want to thank Dr. Regentova fo</w:t>
-      </w:r>
-      <w:r>
-        <w:t>r being available when I needed assistance, guidance and counselling, and thank you Dr. Ming for providing me with feedback on how I can improve my project, as well as providing comfort</w:t>
+        <w:t xml:space="preserve">I want to thank Dr. </w:t>
+      </w:r>
+      <w:proofErr w:type="spellStart"/>
+      <w:r>
+        <w:t>Regentova</w:t>
+      </w:r>
+      <w:proofErr w:type="spellEnd"/>
+      <w:r>
+        <w:t xml:space="preserve"> fo</w:t>
+      </w:r>
+      <w:r>
+        <w:t xml:space="preserve">r being available when I needed assistance, </w:t>
+      </w:r>
+      <w:proofErr w:type="gramStart"/>
+      <w:r>
+        <w:t>guidance</w:t>
+      </w:r>
+      <w:proofErr w:type="gramEnd"/>
+      <w:r>
+        <w:t xml:space="preserve"> and counselling, and thank you Dr. Ming for providing me with feedback on how I can improve my project, as well as providing comfort</w:t>
       </w:r>
       <w:r>
         <w:t xml:space="preserve"> and moral support</w:t>
@@ -9268,26 +9804,6 @@
       <w:r>
         <w:t xml:space="preserve"> for my peers and I throughout this difficult semester.</w:t>
       </w:r>
-    </w:p>
-    <w:p>
-      <w:pPr>
-        <w:spacing w:before="240" w:after="240"/>
-      </w:pPr>
-    </w:p>
-    <w:p>
-      <w:pPr>
-        <w:spacing w:before="240" w:after="240"/>
-      </w:pPr>
-    </w:p>
-    <w:p>
-      <w:pPr>
-        <w:spacing w:before="240" w:after="240"/>
-      </w:pPr>
-    </w:p>
-    <w:p>
-      <w:pPr>
-        <w:spacing w:before="240" w:after="240"/>
-      </w:pPr>
     </w:p>
     <w:p>
       <w:pPr>
@@ -9388,9 +9904,17 @@
         <w:t>SD-Pothole-Detection-System</w:t>
       </w:r>
       <w:r>
-        <w:t xml:space="preserve"> Github Repository: </w:t>
-      </w:r>
-      <w:hyperlink r:id="rId30" w:history="1">
+        <w:t xml:space="preserve"> </w:t>
+      </w:r>
+      <w:proofErr w:type="spellStart"/>
+      <w:r>
+        <w:t>Github</w:t>
+      </w:r>
+      <w:proofErr w:type="spellEnd"/>
+      <w:r>
+        <w:t xml:space="preserve"> Repository: </w:t>
+      </w:r>
+      <w:hyperlink r:id="rId34" w:history="1">
         <w:r>
           <w:rPr>
             <w:rStyle w:val="Hyperlink"/>
@@ -9405,7 +9929,7 @@
       </w:pPr>
     </w:p>
     <w:sectPr>
-      <w:headerReference w:type="default" r:id="rId31"/>
+      <w:headerReference w:type="default" r:id="rId35"/>
       <w:pgSz w:w="12240" w:h="15840"/>
       <w:pgMar w:top="1440" w:right="1440" w:bottom="1440" w:left="1440" w:header="720" w:footer="720" w:gutter="0"/>
       <w:pgNumType w:start="1"/>

</xml_diff>